<commit_message>
Atualizado o report e o manual Adicionado um makefile (Linux) e um bat (Windows) no sourcedoc para compilar os manuais html e pdf Corrigido o makefile do src para suportar compila??o dos manuais html e pdf (make doxygen)
</commit_message>
<xml_diff>
--- a/manual/manual.docx
+++ b/manual/manual.docx
@@ -1676,19 +1676,11 @@
                 <w:b w:val="0"/>
               </w:rPr>
             </w:pPr>
-            <w:proofErr w:type="spellStart"/>
             <w:r>
               <w:rPr>
                 <w:b w:val="0"/>
               </w:rPr>
-              <w:t>Gnuplot</w:t>
-            </w:r>
-            <w:proofErr w:type="spellEnd"/>
-            <w:r>
-              <w:rPr>
-                <w:b w:val="0"/>
-              </w:rPr>
-              <w:t xml:space="preserve"> (Opcional)</w:t>
+              <w:t>Gnuplot (Opcional)</w:t>
             </w:r>
             <w:r>
               <w:rPr>
@@ -1786,21 +1778,7 @@
               <w:rPr>
                 <w:b w:val="0"/>
               </w:rPr>
-              <w:t xml:space="preserve">Visual </w:t>
-            </w:r>
-            <w:proofErr w:type="spellStart"/>
-            <w:r>
-              <w:rPr>
-                <w:b w:val="0"/>
-              </w:rPr>
-              <w:t>Studio</w:t>
-            </w:r>
-            <w:proofErr w:type="spellEnd"/>
-            <w:r>
-              <w:rPr>
-                <w:b w:val="0"/>
-              </w:rPr>
-              <w:t xml:space="preserve"> C# </w:t>
+              <w:t xml:space="preserve">Visual Studio C# </w:t>
             </w:r>
             <w:r>
               <w:rPr>
@@ -1875,13 +1853,8 @@
               <w:cnfStyle w:val="000000000000" w:firstRow="0" w:lastRow="0" w:firstColumn="0" w:lastColumn="0" w:oddVBand="0" w:evenVBand="0" w:oddHBand="0" w:evenHBand="0" w:firstRowFirstColumn="0" w:firstRowLastColumn="0" w:lastRowFirstColumn="0" w:lastRowLastColumn="0"/>
             </w:pPr>
             <w:r>
-              <w:t xml:space="preserve">Mono </w:t>
-            </w:r>
-            <w:proofErr w:type="spellStart"/>
-            <w:r>
-              <w:t>libraries</w:t>
-            </w:r>
-            <w:proofErr w:type="spellEnd"/>
+              <w:t>Mono libraries</w:t>
+            </w:r>
           </w:p>
           <w:p>
             <w:pPr>
@@ -1889,13 +1862,14 @@
               <w:cnfStyle w:val="000000000000" w:firstRow="0" w:lastRow="0" w:firstColumn="0" w:lastColumn="0" w:oddVBand="0" w:evenVBand="0" w:oddHBand="0" w:evenHBand="0" w:firstRowFirstColumn="0" w:firstRowLastColumn="0" w:lastRowFirstColumn="0" w:lastRowLastColumn="0"/>
             </w:pPr>
             <w:r>
-              <w:t xml:space="preserve">Mono </w:t>
-            </w:r>
-            <w:proofErr w:type="spellStart"/>
-            <w:r>
-              <w:t>dev</w:t>
-            </w:r>
-            <w:proofErr w:type="spellEnd"/>
+              <w:t>Mono de</w:t>
+            </w:r>
+            <w:r>
+              <w:t>v</w:t>
+            </w:r>
+            <w:r>
+              <w:t>el</w:t>
+            </w:r>
           </w:p>
           <w:p>
             <w:pPr>
@@ -1903,13 +1877,28 @@
               <w:cnfStyle w:val="000000000000" w:firstRow="0" w:lastRow="0" w:firstColumn="0" w:lastColumn="0" w:oddVBand="0" w:evenVBand="0" w:oddHBand="0" w:evenHBand="0" w:firstRowFirstColumn="0" w:firstRowLastColumn="0" w:lastRowFirstColumn="0" w:lastRowLastColumn="0"/>
             </w:pPr>
             <w:r>
-              <w:t xml:space="preserve">Mono </w:t>
-            </w:r>
-            <w:proofErr w:type="spellStart"/>
-            <w:r>
-              <w:t>utils</w:t>
-            </w:r>
-            <w:proofErr w:type="spellEnd"/>
+              <w:t>Mono utils</w:t>
+            </w:r>
+          </w:p>
+          <w:p>
+            <w:pPr>
+              <w:jc w:val="center"/>
+              <w:cnfStyle w:val="000000000000" w:firstRow="0" w:lastRow="0" w:firstColumn="0" w:lastColumn="0" w:oddVBand="0" w:evenVBand="0" w:oddHBand="0" w:evenHBand="0" w:firstRowFirstColumn="0" w:firstRowLastColumn="0" w:lastRowFirstColumn="0" w:lastRowLastColumn="0"/>
+            </w:pPr>
+            <w:r>
+              <w:t>OU</w:t>
+            </w:r>
+          </w:p>
+          <w:p>
+            <w:pPr>
+              <w:jc w:val="center"/>
+              <w:cnfStyle w:val="000000000000" w:firstRow="0" w:lastRow="0" w:firstColumn="0" w:lastColumn="0" w:oddVBand="0" w:evenVBand="0" w:oddHBand="0" w:evenHBand="0" w:firstRowFirstColumn="0" w:firstRowLastColumn="0" w:lastRowFirstColumn="0" w:lastRowLastColumn="0"/>
+            </w:pPr>
+            <w:r>
+              <w:t>Mono-complete</w:t>
+            </w:r>
+            <w:bookmarkStart w:id="6" w:name="_GoBack"/>
+            <w:bookmarkEnd w:id="6"/>
           </w:p>
         </w:tc>
       </w:tr>
@@ -1927,14 +1916,12 @@
                 <w:b w:val="0"/>
               </w:rPr>
             </w:pPr>
-            <w:proofErr w:type="spellStart"/>
             <w:r>
               <w:rPr>
                 <w:b w:val="0"/>
               </w:rPr>
               <w:t>Doxygen</w:t>
             </w:r>
-            <w:proofErr w:type="spellEnd"/>
             <w:r>
               <w:rPr>
                 <w:b w:val="0"/>
@@ -1946,6 +1933,44 @@
                 <w:b w:val="0"/>
               </w:rPr>
               <w:t>projeto</w:t>
+            </w:r>
+            <w:r>
+              <w:rPr>
+                <w:b w:val="0"/>
+              </w:rPr>
+              <w:t xml:space="preserve"> em HTML</w:t>
+            </w:r>
+            <w:r>
+              <w:rPr>
+                <w:b w:val="0"/>
+              </w:rPr>
+              <w:t>)</w:t>
+            </w:r>
+          </w:p>
+          <w:p>
+            <w:pPr>
+              <w:jc w:val="center"/>
+              <w:rPr>
+                <w:b w:val="0"/>
+              </w:rPr>
+            </w:pPr>
+            <w:r>
+              <w:rPr>
+                <w:b w:val="0"/>
+              </w:rPr>
+              <w:t xml:space="preserve">Doxygen-latex </w:t>
+            </w:r>
+            <w:r>
+              <w:rPr>
+                <w:b w:val="0"/>
+              </w:rPr>
+              <w:t>(Gera a documentação do projeto</w:t>
+            </w:r>
+            <w:r>
+              <w:rPr>
+                <w:b w:val="0"/>
+              </w:rPr>
+              <w:t xml:space="preserve"> em PDF</w:t>
             </w:r>
             <w:r>
               <w:rPr>
@@ -1961,8 +1986,6 @@
       <w:r>
         <w:br w:type="page"/>
       </w:r>
-      <w:bookmarkStart w:id="6" w:name="_GoBack"/>
-      <w:bookmarkEnd w:id="6"/>
     </w:p>
     <w:p>
       <w:pPr>
@@ -2037,14 +2060,27 @@
       <w:r>
         <w:t xml:space="preserve">Figura </w:t>
       </w:r>
-      <w:fldSimple w:instr=" SEQ Figura \* ARABIC ">
-        <w:r>
-          <w:rPr>
-            <w:noProof/>
-          </w:rPr>
-          <w:t>1</w:t>
-        </w:r>
-      </w:fldSimple>
+      <w:r>
+        <w:fldChar w:fldCharType="begin"/>
+      </w:r>
+      <w:r>
+        <w:instrText xml:space="preserve"> SEQ Figura \* ARABIC </w:instrText>
+      </w:r>
+      <w:r>
+        <w:fldChar w:fldCharType="separate"/>
+      </w:r>
+      <w:r>
+        <w:rPr>
+          <w:noProof/>
+        </w:rPr>
+        <w:t>1</w:t>
+      </w:r>
+      <w:r>
+        <w:rPr>
+          <w:noProof/>
+        </w:rPr>
+        <w:fldChar w:fldCharType="end"/>
+      </w:r>
       <w:r>
         <w:br w:type="page"/>
       </w:r>
@@ -2124,14 +2160,27 @@
       <w:r>
         <w:t xml:space="preserve">Figura </w:t>
       </w:r>
-      <w:fldSimple w:instr=" SEQ Figura \* ARABIC ">
-        <w:r>
-          <w:rPr>
-            <w:noProof/>
-          </w:rPr>
-          <w:t>2</w:t>
-        </w:r>
-      </w:fldSimple>
+      <w:r>
+        <w:fldChar w:fldCharType="begin"/>
+      </w:r>
+      <w:r>
+        <w:instrText xml:space="preserve"> SEQ Figura \* ARABIC </w:instrText>
+      </w:r>
+      <w:r>
+        <w:fldChar w:fldCharType="separate"/>
+      </w:r>
+      <w:r>
+        <w:rPr>
+          <w:noProof/>
+        </w:rPr>
+        <w:t>2</w:t>
+      </w:r>
+      <w:r>
+        <w:rPr>
+          <w:noProof/>
+        </w:rPr>
+        <w:fldChar w:fldCharType="end"/>
+      </w:r>
     </w:p>
     <w:p>
       <w:r>
@@ -2266,10 +2315,7 @@
         </w:drawing>
       </w:r>
       <w:r>
-        <w:t>Desselecciona</w:t>
-      </w:r>
-      <w:r>
-        <w:t xml:space="preserve"> todos os algoritmos.</w:t>
+        <w:t>Desselecciona todos os algoritmos.</w:t>
       </w:r>
     </w:p>
     <w:p>
@@ -2560,14 +2606,27 @@
       <w:r>
         <w:t xml:space="preserve">Figura </w:t>
       </w:r>
-      <w:fldSimple w:instr=" SEQ Figura \* ARABIC ">
-        <w:r>
-          <w:rPr>
-            <w:noProof/>
-          </w:rPr>
-          <w:t>3</w:t>
-        </w:r>
-      </w:fldSimple>
+      <w:r>
+        <w:fldChar w:fldCharType="begin"/>
+      </w:r>
+      <w:r>
+        <w:instrText xml:space="preserve"> SEQ Figura \* ARABIC </w:instrText>
+      </w:r>
+      <w:r>
+        <w:fldChar w:fldCharType="separate"/>
+      </w:r>
+      <w:r>
+        <w:rPr>
+          <w:noProof/>
+        </w:rPr>
+        <w:t>3</w:t>
+      </w:r>
+      <w:r>
+        <w:rPr>
+          <w:noProof/>
+        </w:rPr>
+        <w:fldChar w:fldCharType="end"/>
+      </w:r>
     </w:p>
     <w:p>
       <w:r>
@@ -2656,14 +2715,27 @@
       <w:r>
         <w:t xml:space="preserve">Figura </w:t>
       </w:r>
-      <w:fldSimple w:instr=" SEQ Figura \* ARABIC ">
-        <w:r>
-          <w:rPr>
-            <w:noProof/>
-          </w:rPr>
-          <w:t>4</w:t>
-        </w:r>
-      </w:fldSimple>
+      <w:r>
+        <w:fldChar w:fldCharType="begin"/>
+      </w:r>
+      <w:r>
+        <w:instrText xml:space="preserve"> SEQ Figura \* ARABIC </w:instrText>
+      </w:r>
+      <w:r>
+        <w:fldChar w:fldCharType="separate"/>
+      </w:r>
+      <w:r>
+        <w:rPr>
+          <w:noProof/>
+        </w:rPr>
+        <w:t>4</w:t>
+      </w:r>
+      <w:r>
+        <w:rPr>
+          <w:noProof/>
+        </w:rPr>
+        <w:fldChar w:fldCharType="end"/>
+      </w:r>
     </w:p>
     <w:p>
       <w:r>
@@ -2765,14 +2837,27 @@
       <w:r>
         <w:t xml:space="preserve">Figura </w:t>
       </w:r>
-      <w:fldSimple w:instr=" SEQ Figura \* ARABIC ">
-        <w:r>
-          <w:rPr>
-            <w:noProof/>
-          </w:rPr>
-          <w:t>5</w:t>
-        </w:r>
-      </w:fldSimple>
+      <w:r>
+        <w:fldChar w:fldCharType="begin"/>
+      </w:r>
+      <w:r>
+        <w:instrText xml:space="preserve"> SEQ Figura \* ARABIC </w:instrText>
+      </w:r>
+      <w:r>
+        <w:fldChar w:fldCharType="separate"/>
+      </w:r>
+      <w:r>
+        <w:rPr>
+          <w:noProof/>
+        </w:rPr>
+        <w:t>5</w:t>
+      </w:r>
+      <w:r>
+        <w:rPr>
+          <w:noProof/>
+        </w:rPr>
+        <w:fldChar w:fldCharType="end"/>
+      </w:r>
     </w:p>
     <w:p>
       <w:pPr>
@@ -2858,14 +2943,12 @@
       <w:r>
         <w:t xml:space="preserve"> </w:t>
       </w:r>
-      <w:proofErr w:type="spellStart"/>
       <w:r>
         <w:rPr>
           <w:i/>
         </w:rPr>
         <w:t>gnuplot</w:t>
       </w:r>
-      <w:proofErr w:type="spellEnd"/>
       <w:r>
         <w:t>.</w:t>
       </w:r>
@@ -2927,21 +3010,7 @@
         <w:rPr>
           <w:b/>
         </w:rPr>
-        <w:t xml:space="preserve">Save </w:t>
-      </w:r>
-      <w:proofErr w:type="spellStart"/>
-      <w:r>
-        <w:rPr>
-          <w:b/>
-        </w:rPr>
-        <w:t>reports</w:t>
-      </w:r>
-      <w:proofErr w:type="spellEnd"/>
-      <w:r>
-        <w:rPr>
-          <w:b/>
-        </w:rPr>
-        <w:t xml:space="preserve"> to:</w:t>
+        <w:t>Save reports to:</w:t>
       </w:r>
       <w:r>
         <w:t xml:space="preserve"> </w:t>
@@ -3014,94 +3083,50 @@
         <w:rPr>
           <w:b/>
         </w:rPr>
-        <w:t xml:space="preserve">Auto open </w:t>
-      </w:r>
-      <w:proofErr w:type="spellStart"/>
-      <w:r>
-        <w:rPr>
-          <w:b/>
-        </w:rPr>
-        <w:t>generated</w:t>
-      </w:r>
-      <w:proofErr w:type="spellEnd"/>
-      <w:r>
-        <w:rPr>
-          <w:b/>
-        </w:rPr>
+        <w:t>Auto open generated lot files:</w:t>
+      </w:r>
+      <w:r>
         <w:t xml:space="preserve"> </w:t>
       </w:r>
-      <w:proofErr w:type="spellStart"/>
-      <w:r>
-        <w:rPr>
-          <w:b/>
-        </w:rPr>
-        <w:t>lot</w:t>
-      </w:r>
-      <w:proofErr w:type="spellEnd"/>
-      <w:r>
-        <w:rPr>
-          <w:b/>
-        </w:rPr>
+      <w:r>
+        <w:t xml:space="preserve">Quando ativo, os relatórios gerados pelo programa </w:t>
+      </w:r>
+      <w:r>
+        <w:t>são</w:t>
+      </w:r>
+      <w:r>
+        <w:t xml:space="preserve"> automaticamente </w:t>
+      </w:r>
+      <w:r>
+        <w:t>mostrados.</w:t>
+      </w:r>
+      <w:r>
+        <w:t xml:space="preserve"> Caso </w:t>
+      </w:r>
+      <w:r>
+        <w:t>contrário</w:t>
+      </w:r>
+      <w:r>
+        <w:t xml:space="preserve"> é necessário abrir manualmente o ficheiro</w:t>
+      </w:r>
+      <w:r>
+        <w:t xml:space="preserve"> de relatório</w:t>
+      </w:r>
+      <w:r>
         <w:t xml:space="preserve"> </w:t>
       </w:r>
-      <w:proofErr w:type="gramStart"/>
-      <w:r>
-        <w:rPr>
-          <w:b/>
-        </w:rPr>
-        <w:t>files</w:t>
-      </w:r>
-      <w:proofErr w:type="gramEnd"/>
-      <w:r>
-        <w:rPr>
-          <w:b/>
-        </w:rPr>
-        <w:t>:</w:t>
-      </w:r>
-      <w:r>
-        <w:t xml:space="preserve"> </w:t>
-      </w:r>
-      <w:r>
-        <w:t xml:space="preserve">Quando ativo, os relatórios gerados pelo programa </w:t>
-      </w:r>
-      <w:r>
-        <w:t>são</w:t>
-      </w:r>
-      <w:r>
-        <w:t xml:space="preserve"> automaticamente </w:t>
-      </w:r>
-      <w:r>
-        <w:t>mostrados.</w:t>
-      </w:r>
-      <w:r>
-        <w:t xml:space="preserve"> Caso </w:t>
-      </w:r>
-      <w:r>
-        <w:t>contrário</w:t>
-      </w:r>
-      <w:r>
-        <w:t xml:space="preserve"> é necessário abrir manualmente o ficheiro</w:t>
-      </w:r>
-      <w:r>
-        <w:t xml:space="preserve"> de relatório</w:t>
-      </w:r>
-      <w:r>
-        <w:t xml:space="preserve"> </w:t>
-      </w:r>
       <w:r>
         <w:t>com</w:t>
       </w:r>
       <w:r>
         <w:t xml:space="preserve"> o </w:t>
       </w:r>
-      <w:proofErr w:type="spellStart"/>
       <w:r>
         <w:rPr>
           <w:i/>
         </w:rPr>
         <w:t>gnuplot</w:t>
       </w:r>
-      <w:proofErr w:type="spellEnd"/>
       <w:r>
         <w:t>.</w:t>
       </w:r>
@@ -3166,47 +3191,11 @@
       </w:r>
     </w:p>
     <w:p>
-      <w:proofErr w:type="spellStart"/>
       <w:r>
         <w:rPr>
           <w:b/>
         </w:rPr>
-        <w:t>Number</w:t>
-      </w:r>
-      <w:proofErr w:type="spellEnd"/>
-      <w:r>
-        <w:rPr>
-          <w:b/>
-        </w:rPr>
-        <w:t xml:space="preserve"> </w:t>
-      </w:r>
-      <w:proofErr w:type="spellStart"/>
-      <w:r>
-        <w:rPr>
-          <w:b/>
-        </w:rPr>
-        <w:t>of</w:t>
-      </w:r>
-      <w:proofErr w:type="spellEnd"/>
-      <w:r>
-        <w:rPr>
-          <w:b/>
-        </w:rPr>
-        <w:t xml:space="preserve"> </w:t>
-      </w:r>
-      <w:proofErr w:type="spellStart"/>
-      <w:r>
-        <w:rPr>
-          <w:b/>
-        </w:rPr>
-        <w:t>tests</w:t>
-      </w:r>
-      <w:proofErr w:type="spellEnd"/>
-      <w:r>
-        <w:rPr>
-          <w:b/>
-        </w:rPr>
-        <w:t>:</w:t>
+        <w:t>Number of tests:</w:t>
       </w:r>
       <w:r>
         <w:t xml:space="preserve"> </w:t>
@@ -3291,21 +3280,7 @@
         <w:rPr>
           <w:b/>
         </w:rPr>
-        <w:t xml:space="preserve">Compute </w:t>
-      </w:r>
-      <w:proofErr w:type="spellStart"/>
-      <w:r>
-        <w:rPr>
-          <w:b/>
-        </w:rPr>
-        <w:t>average</w:t>
-      </w:r>
-      <w:proofErr w:type="spellEnd"/>
-      <w:r>
-        <w:rPr>
-          <w:b/>
-        </w:rPr>
-        <w:t>:</w:t>
+        <w:t>Compute average:</w:t>
       </w:r>
       <w:r>
         <w:t xml:space="preserve"> </w:t>
@@ -3539,142 +3514,49 @@
       </w:r>
     </w:p>
     <w:p>
-      <w:proofErr w:type="spellStart"/>
       <w:r>
         <w:rPr>
           <w:b/>
         </w:rPr>
-        <w:t>Array</w:t>
-      </w:r>
-      <w:proofErr w:type="spellEnd"/>
+        <w:t>Array initial size:</w:t>
+      </w:r>
+      <w:r>
+        <w:t xml:space="preserve"> Tamanho inicial do array</w:t>
+      </w:r>
+      <w:r>
+        <w:t xml:space="preserve"> </w:t>
+      </w:r>
+      <w:r>
+        <w:t>(</w:t>
+      </w:r>
+      <w:r>
+        <w:t>nú</w:t>
+      </w:r>
+      <w:r>
+        <w:t>mero de elementos</w:t>
+      </w:r>
+      <w:r>
+        <w:t>)</w:t>
+      </w:r>
+      <w:r>
+        <w:t>,</w:t>
+      </w:r>
+      <w:r>
+        <w:t xml:space="preserve"> </w:t>
+      </w:r>
+      <w:r>
+        <w:t>neste caso o primeiro teste ao algoritmo vai conter 5000 elementos.</w:t>
+      </w:r>
+    </w:p>
+    <w:p>
       <w:r>
         <w:rPr>
           <w:b/>
         </w:rPr>
-        <w:t xml:space="preserve"> </w:t>
-      </w:r>
-      <w:proofErr w:type="spellStart"/>
-      <w:r>
-        <w:rPr>
-          <w:b/>
-        </w:rPr>
-        <w:t>initial</w:t>
-      </w:r>
-      <w:proofErr w:type="spellEnd"/>
-      <w:r>
-        <w:rPr>
-          <w:b/>
-        </w:rPr>
-        <w:t xml:space="preserve"> </w:t>
-      </w:r>
-      <w:proofErr w:type="spellStart"/>
-      <w:r>
-        <w:rPr>
-          <w:b/>
-        </w:rPr>
-        <w:t>size</w:t>
-      </w:r>
-      <w:proofErr w:type="spellEnd"/>
-      <w:r>
-        <w:rPr>
-          <w:b/>
-        </w:rPr>
-        <w:t>:</w:t>
-      </w:r>
-      <w:r>
-        <w:t xml:space="preserve"> Tamanho inicial do </w:t>
-      </w:r>
-      <w:proofErr w:type="spellStart"/>
-      <w:r>
-        <w:t>array</w:t>
-      </w:r>
-      <w:proofErr w:type="spellEnd"/>
-      <w:r>
-        <w:t xml:space="preserve"> </w:t>
-      </w:r>
-      <w:r>
-        <w:t>(</w:t>
-      </w:r>
-      <w:r>
-        <w:t>nú</w:t>
-      </w:r>
-      <w:r>
-        <w:t>mero de elementos</w:t>
-      </w:r>
-      <w:r>
-        <w:t>)</w:t>
-      </w:r>
-      <w:r>
-        <w:t>,</w:t>
-      </w:r>
-      <w:r>
-        <w:t xml:space="preserve"> </w:t>
-      </w:r>
-      <w:r>
-        <w:t>neste caso o primeiro teste ao algoritmo vai conter 5000 elementos.</w:t>
-      </w:r>
-    </w:p>
-    <w:p>
-      <w:proofErr w:type="spellStart"/>
-      <w:r>
-        <w:rPr>
-          <w:b/>
-        </w:rPr>
-        <w:t>Array</w:t>
-      </w:r>
-      <w:proofErr w:type="spellEnd"/>
-      <w:r>
-        <w:rPr>
-          <w:b/>
-        </w:rPr>
-        <w:t xml:space="preserve"> </w:t>
-      </w:r>
-      <w:proofErr w:type="spellStart"/>
-      <w:r>
-        <w:rPr>
-          <w:b/>
-        </w:rPr>
-        <w:t>grow</w:t>
-      </w:r>
-      <w:proofErr w:type="spellEnd"/>
-      <w:r>
-        <w:rPr>
-          <w:b/>
-        </w:rPr>
-        <w:t xml:space="preserve"> </w:t>
-      </w:r>
-      <w:proofErr w:type="spellStart"/>
-      <w:r>
-        <w:rPr>
-          <w:b/>
-        </w:rPr>
-        <w:t>factor</w:t>
-      </w:r>
-      <w:proofErr w:type="spellEnd"/>
-      <w:r>
-        <w:rPr>
-          <w:b/>
-        </w:rPr>
-        <w:t>:</w:t>
-      </w:r>
-      <w:r>
-        <w:t xml:space="preserve"> Fator de crescimento do </w:t>
-      </w:r>
-      <w:proofErr w:type="spellStart"/>
-      <w:r>
-        <w:t>array</w:t>
-      </w:r>
-      <w:proofErr w:type="spellEnd"/>
-      <w:r>
-        <w:t xml:space="preserve">, crescimento do </w:t>
-      </w:r>
-      <w:proofErr w:type="spellStart"/>
-      <w:r>
-        <w:t>array</w:t>
-      </w:r>
-      <w:proofErr w:type="spellEnd"/>
-      <w:r>
-        <w:t xml:space="preserve"> em </w:t>
+        <w:t>Array grow factor:</w:t>
+      </w:r>
+      <w:r>
+        <w:t xml:space="preserve"> Fator de crescimento do array, crescimento do array em </w:t>
       </w:r>
       <w:r>
         <w:rPr>
@@ -3794,13 +3676,7 @@
             <w:rPr>
               <w:rFonts w:ascii="Cambria Math" w:hAnsi="Cambria Math"/>
             </w:rPr>
-            <m:t xml:space="preserve">= </m:t>
-          </m:r>
-          <m:r>
-            <w:rPr>
-              <w:rFonts w:ascii="Cambria Math" w:hAnsi="Cambria Math"/>
-            </w:rPr>
-            <m:t xml:space="preserve">elementsCount </m:t>
+            <m:t xml:space="preserve">= elementsCount </m:t>
           </m:r>
           <m:d>
             <m:dPr>
@@ -3824,13 +3700,7 @@
             <w:rPr>
               <w:rFonts w:ascii="Cambria Math" w:hAnsi="Cambria Math"/>
             </w:rPr>
-            <m:t xml:space="preserve"> </m:t>
-          </m:r>
-          <m:r>
-            <w:rPr>
-              <w:rFonts w:ascii="Cambria Math" w:hAnsi="Cambria Math"/>
-            </w:rPr>
-            <m:t xml:space="preserve">i </m:t>
+            <m:t xml:space="preserve"> i </m:t>
           </m:r>
         </m:oMath>
       </m:oMathPara>
@@ -3883,66 +3753,24 @@
               <w:ind w:left="708"/>
             </w:pPr>
             <w:r>
-              <w:t>Número</w:t>
-            </w:r>
-            <w:r>
-              <w:t xml:space="preserve"> de testes: 5</w:t>
+              <w:t>Número de testes: 5</w:t>
             </w:r>
           </w:p>
           <w:p>
             <w:pPr>
               <w:ind w:left="708"/>
             </w:pPr>
-            <w:proofErr w:type="spellStart"/>
-            <w:r>
-              <w:t>Array</w:t>
-            </w:r>
-            <w:proofErr w:type="spellEnd"/>
-            <w:r>
-              <w:t xml:space="preserve"> </w:t>
-            </w:r>
-            <w:proofErr w:type="spellStart"/>
-            <w:r>
-              <w:t>initial</w:t>
-            </w:r>
-            <w:proofErr w:type="spellEnd"/>
-            <w:r>
-              <w:t xml:space="preserve"> </w:t>
-            </w:r>
-            <w:proofErr w:type="spellStart"/>
-            <w:r>
-              <w:t>size</w:t>
-            </w:r>
-            <w:proofErr w:type="spellEnd"/>
-            <w:r>
-              <w:t>: 5000</w:t>
+            <w:r>
+              <w:t>Array initial size: 5000</w:t>
             </w:r>
           </w:p>
           <w:p>
             <w:pPr>
               <w:ind w:left="708"/>
             </w:pPr>
-            <w:proofErr w:type="spellStart"/>
-            <w:r>
-              <w:t>Array</w:t>
-            </w:r>
-            <w:proofErr w:type="spellEnd"/>
-            <w:r>
-              <w:t xml:space="preserve"> </w:t>
-            </w:r>
-            <w:proofErr w:type="spellStart"/>
-            <w:r>
-              <w:t>grow</w:t>
-            </w:r>
-            <w:proofErr w:type="spellEnd"/>
-            <w:r>
-              <w:t xml:space="preserve"> </w:t>
-            </w:r>
-            <w:proofErr w:type="spellStart"/>
-            <w:r>
-              <w:t>factor</w:t>
-            </w:r>
-            <w:proofErr w:type="spellEnd"/>
+            <w:r>
+              <w:t>Array grow factor</w:t>
+            </w:r>
             <w:r>
               <w:t>:</w:t>
             </w:r>
@@ -3956,15 +3784,7 @@
               <w:pStyle w:val="SemEspaamento"/>
             </w:pPr>
             <w:r>
-              <w:t xml:space="preserve">1º Teste - </w:t>
-            </w:r>
-            <w:proofErr w:type="spellStart"/>
-            <w:r>
-              <w:t>Array</w:t>
-            </w:r>
-            <w:proofErr w:type="spellEnd"/>
-            <w:r>
-              <w:t>: 5000 elementos</w:t>
+              <w:t>1º Teste - Array: 5000 elementos</w:t>
             </w:r>
           </w:p>
           <w:p>
@@ -3972,15 +3792,7 @@
               <w:pStyle w:val="SemEspaamento"/>
             </w:pPr>
             <w:r>
-              <w:t xml:space="preserve">2º Teste - </w:t>
-            </w:r>
-            <w:proofErr w:type="spellStart"/>
-            <w:r>
-              <w:t>Array</w:t>
-            </w:r>
-            <w:proofErr w:type="spellEnd"/>
-            <w:r>
-              <w:t>: 10000 elementos</w:t>
+              <w:t>2º Teste - Array: 10000 elementos</w:t>
             </w:r>
           </w:p>
           <w:p>
@@ -3994,15 +3806,7 @@
               <w:t xml:space="preserve"> </w:t>
             </w:r>
             <w:r>
-              <w:t xml:space="preserve">Teste - </w:t>
-            </w:r>
-            <w:proofErr w:type="spellStart"/>
-            <w:r>
-              <w:t>Array</w:t>
-            </w:r>
-            <w:proofErr w:type="spellEnd"/>
-            <w:r>
-              <w:t>: 15000 elementos</w:t>
+              <w:t>Teste - Array: 15000 elementos</w:t>
             </w:r>
           </w:p>
           <w:p>
@@ -4010,15 +3814,7 @@
               <w:pStyle w:val="SemEspaamento"/>
             </w:pPr>
             <w:r>
-              <w:t xml:space="preserve">4º Teste - </w:t>
-            </w:r>
-            <w:proofErr w:type="spellStart"/>
-            <w:r>
-              <w:t>Array</w:t>
-            </w:r>
-            <w:proofErr w:type="spellEnd"/>
-            <w:r>
-              <w:t>: 20000 elementos</w:t>
+              <w:t>4º Teste - Array: 20000 elementos</w:t>
             </w:r>
           </w:p>
           <w:p>
@@ -4026,15 +3822,7 @@
               <w:pStyle w:val="SemEspaamento"/>
             </w:pPr>
             <w:r>
-              <w:t xml:space="preserve">5º Teste - </w:t>
-            </w:r>
-            <w:proofErr w:type="spellStart"/>
-            <w:r>
-              <w:t>Array</w:t>
-            </w:r>
-            <w:proofErr w:type="spellEnd"/>
-            <w:r>
-              <w:t>: 25000 elementos</w:t>
+              <w:t>5º Teste - Array: 25000 elementos</w:t>
             </w:r>
           </w:p>
           <w:p>
@@ -4078,69 +3866,24 @@
               <w:ind w:left="708"/>
             </w:pPr>
             <w:r>
-              <w:t>Número de tes</w:t>
-            </w:r>
-            <w:r>
-              <w:t>tes: 5</w:t>
+              <w:t>Número de testes: 5</w:t>
             </w:r>
           </w:p>
           <w:p>
             <w:pPr>
               <w:ind w:left="708"/>
             </w:pPr>
-            <w:proofErr w:type="spellStart"/>
-            <w:r>
-              <w:t>Array</w:t>
-            </w:r>
-            <w:proofErr w:type="spellEnd"/>
-            <w:r>
-              <w:t xml:space="preserve"> </w:t>
-            </w:r>
-            <w:proofErr w:type="spellStart"/>
-            <w:r>
-              <w:t>initial</w:t>
-            </w:r>
-            <w:proofErr w:type="spellEnd"/>
-            <w:r>
-              <w:t xml:space="preserve"> </w:t>
-            </w:r>
-            <w:proofErr w:type="spellStart"/>
-            <w:r>
-              <w:t>size</w:t>
-            </w:r>
-            <w:proofErr w:type="spellEnd"/>
-            <w:r>
-              <w:t>: 50</w:t>
-            </w:r>
-            <w:r>
-              <w:t>0</w:t>
+            <w:r>
+              <w:t>Array initial size: 500</w:t>
             </w:r>
           </w:p>
           <w:p>
             <w:pPr>
               <w:ind w:left="708"/>
             </w:pPr>
-            <w:proofErr w:type="spellStart"/>
-            <w:r>
-              <w:t>Array</w:t>
-            </w:r>
-            <w:proofErr w:type="spellEnd"/>
-            <w:r>
-              <w:t xml:space="preserve"> </w:t>
-            </w:r>
-            <w:proofErr w:type="spellStart"/>
-            <w:r>
-              <w:t>grow</w:t>
-            </w:r>
-            <w:proofErr w:type="spellEnd"/>
-            <w:r>
-              <w:t xml:space="preserve"> </w:t>
-            </w:r>
-            <w:proofErr w:type="spellStart"/>
-            <w:r>
-              <w:t>factor</w:t>
-            </w:r>
-            <w:proofErr w:type="spellEnd"/>
+            <w:r>
+              <w:t>Array grow factor</w:t>
+            </w:r>
             <w:r>
               <w:t>:</w:t>
             </w:r>
@@ -4154,15 +3897,7 @@
               <w:pStyle w:val="SemEspaamento"/>
             </w:pPr>
             <w:r>
-              <w:t xml:space="preserve">1º Teste - </w:t>
-            </w:r>
-            <w:proofErr w:type="spellStart"/>
-            <w:r>
-              <w:t>Array</w:t>
-            </w:r>
-            <w:proofErr w:type="spellEnd"/>
-            <w:r>
-              <w:t>: 500 elementos</w:t>
+              <w:t>1º Teste - Array: 500 elementos</w:t>
             </w:r>
           </w:p>
           <w:p>
@@ -4170,15 +3905,7 @@
               <w:pStyle w:val="SemEspaamento"/>
             </w:pPr>
             <w:r>
-              <w:t xml:space="preserve">2º Teste - </w:t>
-            </w:r>
-            <w:proofErr w:type="spellStart"/>
-            <w:r>
-              <w:t>Array</w:t>
-            </w:r>
-            <w:proofErr w:type="spellEnd"/>
-            <w:r>
-              <w:t>: 1000 elementos</w:t>
+              <w:t>2º Teste - Array: 1000 elementos</w:t>
             </w:r>
           </w:p>
           <w:p>
@@ -4186,15 +3913,7 @@
               <w:pStyle w:val="SemEspaamento"/>
             </w:pPr>
             <w:r>
-              <w:t xml:space="preserve">3º Teste - </w:t>
-            </w:r>
-            <w:proofErr w:type="spellStart"/>
-            <w:r>
-              <w:t>Array</w:t>
-            </w:r>
-            <w:proofErr w:type="spellEnd"/>
-            <w:r>
-              <w:t>: 2000 elementos</w:t>
+              <w:t>3º Teste - Array: 2000 elementos</w:t>
             </w:r>
           </w:p>
           <w:p>
@@ -4208,15 +3927,7 @@
               <w:t xml:space="preserve"> </w:t>
             </w:r>
             <w:r>
-              <w:t xml:space="preserve">Teste - </w:t>
-            </w:r>
-            <w:proofErr w:type="spellStart"/>
-            <w:r>
-              <w:t>Array</w:t>
-            </w:r>
-            <w:proofErr w:type="spellEnd"/>
-            <w:r>
-              <w:t>: 4000 elementos</w:t>
+              <w:t>Teste - Array: 4000 elementos</w:t>
             </w:r>
           </w:p>
           <w:p>
@@ -4224,15 +3935,7 @@
               <w:pStyle w:val="SemEspaamento"/>
             </w:pPr>
             <w:r>
-              <w:t xml:space="preserve">5º Teste - </w:t>
-            </w:r>
-            <w:proofErr w:type="spellStart"/>
-            <w:r>
-              <w:t>Array</w:t>
-            </w:r>
-            <w:proofErr w:type="spellEnd"/>
-            <w:r>
-              <w:t>: 8000 elementos</w:t>
+              <w:t>5º Teste - Array: 8000 elementos</w:t>
             </w:r>
           </w:p>
           <w:p>
@@ -4320,141 +4023,44 @@
         <w:rPr>
           <w:b/>
         </w:rPr>
-        <w:t xml:space="preserve">Min rand </w:t>
-      </w:r>
-      <w:proofErr w:type="spellStart"/>
+        <w:t>Min rand number:</w:t>
+      </w:r>
+      <w:r>
+        <w:t xml:space="preserve"> Numero </w:t>
+      </w:r>
+      <w:r>
+        <w:t xml:space="preserve">aleatório </w:t>
+      </w:r>
+      <w:r>
+        <w:t>mínimo possível no array.</w:t>
+      </w:r>
+    </w:p>
+    <w:p>
       <w:r>
         <w:rPr>
           <w:b/>
         </w:rPr>
-        <w:t>number</w:t>
-      </w:r>
-      <w:proofErr w:type="spellEnd"/>
+        <w:t>Max rand number:</w:t>
+      </w:r>
+      <w:r>
+        <w:t xml:space="preserve"> Número </w:t>
+      </w:r>
+      <w:r>
+        <w:t xml:space="preserve">aleatório </w:t>
+      </w:r>
+      <w:r>
+        <w:t>máximo possível no array.</w:t>
+      </w:r>
+    </w:p>
+    <w:p>
       <w:r>
         <w:rPr>
           <w:b/>
         </w:rPr>
-        <w:t>:</w:t>
-      </w:r>
-      <w:r>
-        <w:t xml:space="preserve"> Numero </w:t>
-      </w:r>
-      <w:r>
-        <w:t xml:space="preserve">aleatório </w:t>
-      </w:r>
-      <w:r>
-        <w:t xml:space="preserve">mínimo possível no </w:t>
-      </w:r>
-      <w:proofErr w:type="spellStart"/>
-      <w:r>
-        <w:t>array</w:t>
-      </w:r>
-      <w:proofErr w:type="spellEnd"/>
-      <w:r>
-        <w:t>.</w:t>
-      </w:r>
-    </w:p>
-    <w:p>
-      <w:r>
-        <w:rPr>
-          <w:b/>
-        </w:rPr>
-        <w:t xml:space="preserve">Max rand </w:t>
-      </w:r>
-      <w:proofErr w:type="spellStart"/>
-      <w:r>
-        <w:rPr>
-          <w:b/>
-        </w:rPr>
-        <w:t>number</w:t>
-      </w:r>
-      <w:proofErr w:type="spellEnd"/>
-      <w:r>
-        <w:rPr>
-          <w:b/>
-        </w:rPr>
-        <w:t>:</w:t>
-      </w:r>
-      <w:r>
-        <w:t xml:space="preserve"> Número </w:t>
-      </w:r>
-      <w:r>
-        <w:t xml:space="preserve">aleatório </w:t>
-      </w:r>
-      <w:r>
-        <w:t xml:space="preserve">máximo possível no </w:t>
-      </w:r>
-      <w:proofErr w:type="spellStart"/>
-      <w:r>
-        <w:t>array</w:t>
-      </w:r>
-      <w:proofErr w:type="spellEnd"/>
-      <w:r>
-        <w:t>.</w:t>
-      </w:r>
-    </w:p>
-    <w:p>
-      <w:proofErr w:type="spellStart"/>
-      <w:r>
-        <w:rPr>
-          <w:b/>
-        </w:rPr>
-        <w:t>Random</w:t>
-      </w:r>
-      <w:proofErr w:type="spellEnd"/>
-      <w:r>
-        <w:rPr>
-          <w:b/>
-        </w:rPr>
-        <w:t xml:space="preserve"> </w:t>
-      </w:r>
-      <w:proofErr w:type="spellStart"/>
-      <w:r>
-        <w:rPr>
-          <w:b/>
-        </w:rPr>
-        <w:t>numbers</w:t>
-      </w:r>
-      <w:proofErr w:type="spellEnd"/>
-      <w:r>
-        <w:rPr>
-          <w:b/>
-        </w:rPr>
-        <w:t xml:space="preserve"> </w:t>
-      </w:r>
-      <w:proofErr w:type="spellStart"/>
-      <w:r>
-        <w:rPr>
-          <w:b/>
-        </w:rPr>
-        <w:t>between</w:t>
-      </w:r>
-      <w:proofErr w:type="spellEnd"/>
-      <w:r>
-        <w:rPr>
-          <w:b/>
-        </w:rPr>
-        <w:t xml:space="preserve"> </w:t>
-      </w:r>
-      <w:proofErr w:type="spellStart"/>
-      <w:r>
-        <w:rPr>
-          <w:b/>
-        </w:rPr>
-        <w:t>values</w:t>
-      </w:r>
-      <w:proofErr w:type="spellEnd"/>
-      <w:r>
-        <w:rPr>
-          <w:b/>
-        </w:rPr>
-        <w:t>:</w:t>
-      </w:r>
-      <w:r>
-        <w:t xml:space="preserve"> </w:t>
-      </w:r>
-      <w:r>
-        <w:t>Quando ativo o número gerado tem que estar dentro do valor mínimo e máximo imposto.</w:t>
+        <w:t>Random numbers between values:</w:t>
+      </w:r>
+      <w:r>
+        <w:t xml:space="preserve"> Quando ativo o número gerado tem que estar dentro do valor mínimo e máximo imposto.</w:t>
       </w:r>
       <w:r>
         <w:t xml:space="preserve"> Caso </w:t>
@@ -4514,25 +4120,7 @@
                 <w:rPr>
                   <w:rFonts w:ascii="Cambria Math" w:hAnsi="Cambria Math"/>
                 </w:rPr>
-                <m:t>i=</m:t>
-              </m:r>
-              <m:r>
-                <w:rPr>
-                  <w:rFonts w:ascii="Cambria Math" w:hAnsi="Cambria Math"/>
-                </w:rPr>
-                <m:t>Numb</m:t>
-              </m:r>
-              <m:r>
-                <w:rPr>
-                  <w:rFonts w:ascii="Cambria Math" w:hAnsi="Cambria Math"/>
-                </w:rPr>
-                <m:t>er</m:t>
-              </m:r>
-              <m:r>
-                <w:rPr>
-                  <w:rFonts w:ascii="Cambria Math" w:hAnsi="Cambria Math"/>
-                </w:rPr>
-                <m:t xml:space="preserve"> grow factor</m:t>
+                <m:t>i=Number grow factor</m:t>
               </m:r>
             </m:sub>
             <m:sup>
@@ -4586,19 +4174,7 @@
                     <w:rPr>
                       <w:rFonts w:ascii="Cambria Math" w:eastAsia="Cambria Math" w:hAnsi="Cambria Math" w:cs="Cambria Math"/>
                     </w:rPr>
-                    <m:t>op=</m:t>
-                  </m:r>
-                  <m:r>
-                    <w:rPr>
-                      <w:rFonts w:ascii="Cambria Math" w:eastAsia="Cambria Math" w:hAnsi="Cambria Math" w:cs="Cambria Math"/>
-                    </w:rPr>
-                    <m:t>Number</m:t>
-                  </m:r>
-                  <m:r>
-                    <w:rPr>
-                      <w:rFonts w:ascii="Cambria Math" w:eastAsia="Cambria Math" w:hAnsi="Cambria Math" w:cs="Cambria Math"/>
-                    </w:rPr>
-                    <m:t xml:space="preserve"> grow type</m:t>
+                    <m:t>op=Number grow type</m:t>
                   </m:r>
                   <m:ctrlPr>
                     <w:rPr>
@@ -4736,18 +4312,7 @@
               <w:ind w:left="708"/>
             </w:pPr>
             <w:r>
-              <w:t xml:space="preserve">Min rand </w:t>
-            </w:r>
-            <w:proofErr w:type="spellStart"/>
-            <w:r>
-              <w:t>number</w:t>
-            </w:r>
-            <w:proofErr w:type="spellEnd"/>
-            <w:r>
-              <w:t xml:space="preserve">: </w:t>
-            </w:r>
-            <w:r>
-              <w:t>100</w:t>
+              <w:t>Min rand number: 100</w:t>
             </w:r>
           </w:p>
           <w:p>
@@ -4755,21 +4320,7 @@
               <w:ind w:left="708"/>
             </w:pPr>
             <w:r>
-              <w:t>M</w:t>
-            </w:r>
-            <w:r>
-              <w:t>ax</w:t>
-            </w:r>
-            <w:r>
-              <w:t xml:space="preserve"> rand </w:t>
-            </w:r>
-            <w:proofErr w:type="spellStart"/>
-            <w:r>
-              <w:t>number</w:t>
-            </w:r>
-            <w:proofErr w:type="spellEnd"/>
-            <w:r>
-              <w:t>: 655350</w:t>
+              <w:t>Max rand number: 655350</w:t>
             </w:r>
           </w:p>
           <w:p/>
@@ -4778,33 +4329,7 @@
               <w:pStyle w:val="SemEspaamento"/>
             </w:pPr>
             <w:r>
-              <w:t xml:space="preserve">1º Teste </w:t>
-            </w:r>
-            <w:r>
-              <w:t>–</w:t>
-            </w:r>
-            <w:proofErr w:type="spellStart"/>
-            <w:proofErr w:type="gramStart"/>
-            <w:r>
-              <w:t>Number</w:t>
-            </w:r>
-            <w:proofErr w:type="spellEnd"/>
-            <w:proofErr w:type="gramEnd"/>
-            <w:r>
-              <w:t xml:space="preserve">: </w:t>
-            </w:r>
-            <w:proofErr w:type="spellStart"/>
-            <w:proofErr w:type="gramStart"/>
-            <w:r>
-              <w:t>Random</w:t>
-            </w:r>
-            <w:proofErr w:type="spellEnd"/>
-            <w:r>
-              <w:t>(100</w:t>
-            </w:r>
-            <w:proofErr w:type="gramEnd"/>
-            <w:r>
-              <w:t>, 655350)</w:t>
+              <w:t>1º Teste –Number: Random(100, 655350)</w:t>
             </w:r>
           </w:p>
           <w:p>
@@ -4812,28 +4337,7 @@
               <w:pStyle w:val="SemEspaamento"/>
             </w:pPr>
             <w:r>
-              <w:t xml:space="preserve">2º Teste - </w:t>
-            </w:r>
-            <w:proofErr w:type="spellStart"/>
-            <w:r>
-              <w:t>Number</w:t>
-            </w:r>
-            <w:proofErr w:type="spellEnd"/>
-            <w:r>
-              <w:t xml:space="preserve">: </w:t>
-            </w:r>
-            <w:proofErr w:type="spellStart"/>
-            <w:proofErr w:type="gramStart"/>
-            <w:r>
-              <w:t>Random</w:t>
-            </w:r>
-            <w:proofErr w:type="spellEnd"/>
-            <w:r>
-              <w:t>(100</w:t>
-            </w:r>
-            <w:proofErr w:type="gramEnd"/>
-            <w:r>
-              <w:t>, 655350)</w:t>
+              <w:t>2º Teste - Number: Random(100, 655350)</w:t>
             </w:r>
           </w:p>
           <w:p>
@@ -4847,28 +4351,7 @@
               <w:t xml:space="preserve"> </w:t>
             </w:r>
             <w:r>
-              <w:t xml:space="preserve">Teste - </w:t>
-            </w:r>
-            <w:proofErr w:type="spellStart"/>
-            <w:r>
-              <w:t>Number</w:t>
-            </w:r>
-            <w:proofErr w:type="spellEnd"/>
-            <w:r>
-              <w:t xml:space="preserve">: </w:t>
-            </w:r>
-            <w:proofErr w:type="spellStart"/>
-            <w:proofErr w:type="gramStart"/>
-            <w:r>
-              <w:t>Random</w:t>
-            </w:r>
-            <w:proofErr w:type="spellEnd"/>
-            <w:r>
-              <w:t>(100</w:t>
-            </w:r>
-            <w:proofErr w:type="gramEnd"/>
-            <w:r>
-              <w:t>, 655350)</w:t>
+              <w:t>Teste - Number: Random(100, 655350)</w:t>
             </w:r>
           </w:p>
           <w:p>
@@ -4876,28 +4359,7 @@
               <w:pStyle w:val="SemEspaamento"/>
             </w:pPr>
             <w:r>
-              <w:t xml:space="preserve">4º Teste - </w:t>
-            </w:r>
-            <w:proofErr w:type="spellStart"/>
-            <w:r>
-              <w:t>Number</w:t>
-            </w:r>
-            <w:proofErr w:type="spellEnd"/>
-            <w:r>
-              <w:t xml:space="preserve">: </w:t>
-            </w:r>
-            <w:proofErr w:type="spellStart"/>
-            <w:proofErr w:type="gramStart"/>
-            <w:r>
-              <w:t>Random</w:t>
-            </w:r>
-            <w:proofErr w:type="spellEnd"/>
-            <w:r>
-              <w:t>(100</w:t>
-            </w:r>
-            <w:proofErr w:type="gramEnd"/>
-            <w:r>
-              <w:t>, 655350)</w:t>
+              <w:t>4º Teste - Number: Random(100, 655350)</w:t>
             </w:r>
           </w:p>
           <w:p>
@@ -4905,28 +4367,7 @@
               <w:pStyle w:val="SemEspaamento"/>
             </w:pPr>
             <w:r>
-              <w:t xml:space="preserve">5º Teste - </w:t>
-            </w:r>
-            <w:proofErr w:type="spellStart"/>
-            <w:r>
-              <w:t>Number</w:t>
-            </w:r>
-            <w:proofErr w:type="spellEnd"/>
-            <w:r>
-              <w:t xml:space="preserve">: </w:t>
-            </w:r>
-            <w:proofErr w:type="spellStart"/>
-            <w:proofErr w:type="gramStart"/>
-            <w:r>
-              <w:t>Random</w:t>
-            </w:r>
-            <w:proofErr w:type="spellEnd"/>
-            <w:r>
-              <w:t>(100</w:t>
-            </w:r>
-            <w:proofErr w:type="gramEnd"/>
-            <w:r>
-              <w:t>, 655350)</w:t>
+              <w:t>5º Teste - Number: Random(100, 655350)</w:t>
             </w:r>
           </w:p>
           <w:p>
@@ -4978,13 +4419,8 @@
               <w:ind w:left="708"/>
             </w:pPr>
             <w:r>
-              <w:t xml:space="preserve">Min rand </w:t>
-            </w:r>
-            <w:proofErr w:type="spellStart"/>
-            <w:r>
-              <w:t>number</w:t>
-            </w:r>
-            <w:proofErr w:type="spellEnd"/>
+              <w:t>Min rand number</w:t>
+            </w:r>
             <w:r>
               <w:t xml:space="preserve">: </w:t>
             </w:r>
@@ -4999,27 +4435,12 @@
             <w:pPr>
               <w:ind w:left="708"/>
             </w:pPr>
-            <w:proofErr w:type="spellStart"/>
             <w:r>
               <w:t>Number</w:t>
             </w:r>
-            <w:proofErr w:type="spellEnd"/>
-            <w:r>
-              <w:t xml:space="preserve"> </w:t>
-            </w:r>
-            <w:proofErr w:type="spellStart"/>
-            <w:r>
-              <w:t>grow</w:t>
-            </w:r>
-            <w:proofErr w:type="spellEnd"/>
-            <w:r>
-              <w:t xml:space="preserve"> </w:t>
-            </w:r>
-            <w:proofErr w:type="spellStart"/>
-            <w:r>
-              <w:t>factor</w:t>
-            </w:r>
-            <w:proofErr w:type="spellEnd"/>
+            <w:r>
+              <w:t xml:space="preserve"> grow factor</w:t>
+            </w:r>
             <w:r>
               <w:t>:</w:t>
             </w:r>
@@ -5036,34 +4457,10 @@
               <w:pStyle w:val="SemEspaamento"/>
             </w:pPr>
             <w:r>
-              <w:t xml:space="preserve">1º Teste - </w:t>
-            </w:r>
-            <w:proofErr w:type="spellStart"/>
-            <w:r>
-              <w:t>Array</w:t>
-            </w:r>
-            <w:proofErr w:type="spellEnd"/>
-            <w:r>
-              <w:t xml:space="preserve">: </w:t>
-            </w:r>
-            <w:proofErr w:type="spellStart"/>
-            <w:proofErr w:type="gramStart"/>
-            <w:r>
-              <w:t>Random</w:t>
-            </w:r>
-            <w:proofErr w:type="spellEnd"/>
-            <w:r>
-              <w:t>(100</w:t>
-            </w:r>
-            <w:proofErr w:type="gramEnd"/>
-            <w:r>
-              <w:t xml:space="preserve">, </w:t>
-            </w:r>
-            <w:r>
-              <w:t>500</w:t>
-            </w:r>
-            <w:r>
-              <w:t>)</w:t>
+              <w:t xml:space="preserve">1º Teste - Array: </w:t>
+            </w:r>
+            <w:r>
+              <w:t>Random(100, 500)</w:t>
             </w:r>
           </w:p>
           <w:p>
@@ -5071,34 +4468,10 @@
               <w:pStyle w:val="SemEspaamento"/>
             </w:pPr>
             <w:r>
-              <w:t xml:space="preserve">2º Teste - </w:t>
-            </w:r>
-            <w:proofErr w:type="spellStart"/>
-            <w:r>
-              <w:t>Array</w:t>
-            </w:r>
-            <w:proofErr w:type="spellEnd"/>
-            <w:r>
-              <w:t xml:space="preserve">: </w:t>
-            </w:r>
-            <w:proofErr w:type="spellStart"/>
-            <w:proofErr w:type="gramStart"/>
-            <w:r>
-              <w:t>Random</w:t>
-            </w:r>
-            <w:proofErr w:type="spellEnd"/>
-            <w:r>
-              <w:t>(100</w:t>
-            </w:r>
-            <w:proofErr w:type="gramEnd"/>
-            <w:r>
-              <w:t xml:space="preserve">, </w:t>
-            </w:r>
-            <w:r>
-              <w:t>2</w:t>
-            </w:r>
-            <w:r>
-              <w:t>500)</w:t>
+              <w:t xml:space="preserve">2º Teste - Array: </w:t>
+            </w:r>
+            <w:r>
+              <w:t>Random(100, 2500)</w:t>
             </w:r>
           </w:p>
           <w:p>
@@ -5106,34 +4479,10 @@
               <w:pStyle w:val="SemEspaamento"/>
             </w:pPr>
             <w:r>
-              <w:t xml:space="preserve">3º Teste - </w:t>
-            </w:r>
-            <w:proofErr w:type="spellStart"/>
-            <w:r>
-              <w:t>Array</w:t>
-            </w:r>
-            <w:proofErr w:type="spellEnd"/>
-            <w:r>
-              <w:t xml:space="preserve">: </w:t>
-            </w:r>
-            <w:proofErr w:type="spellStart"/>
-            <w:proofErr w:type="gramStart"/>
-            <w:r>
-              <w:t>Random</w:t>
-            </w:r>
-            <w:proofErr w:type="spellEnd"/>
-            <w:r>
-              <w:t>(100</w:t>
-            </w:r>
-            <w:proofErr w:type="gramEnd"/>
-            <w:r>
-              <w:t xml:space="preserve">, </w:t>
-            </w:r>
-            <w:r>
-              <w:t>12500</w:t>
-            </w:r>
-            <w:r>
-              <w:t>)</w:t>
+              <w:t xml:space="preserve">3º Teste - Array: </w:t>
+            </w:r>
+            <w:r>
+              <w:t>Random(100, 12500)</w:t>
             </w:r>
           </w:p>
           <w:p>
@@ -5147,28 +4496,10 @@
               <w:t xml:space="preserve"> </w:t>
             </w:r>
             <w:r>
-              <w:t xml:space="preserve">Teste - </w:t>
-            </w:r>
-            <w:proofErr w:type="spellStart"/>
-            <w:r>
-              <w:t>Array</w:t>
-            </w:r>
-            <w:proofErr w:type="spellEnd"/>
-            <w:r>
-              <w:t xml:space="preserve">: </w:t>
-            </w:r>
-            <w:proofErr w:type="spellStart"/>
-            <w:proofErr w:type="gramStart"/>
-            <w:r>
-              <w:t>Random</w:t>
-            </w:r>
-            <w:proofErr w:type="spellEnd"/>
-            <w:r>
-              <w:t>(100</w:t>
-            </w:r>
-            <w:proofErr w:type="gramEnd"/>
-            <w:r>
-              <w:t xml:space="preserve">, </w:t>
+              <w:t xml:space="preserve">Teste - Array: </w:t>
+            </w:r>
+            <w:r>
+              <w:t xml:space="preserve">Random(100, </w:t>
             </w:r>
             <w:r>
               <w:t>62500</w:t>
@@ -5182,28 +4513,10 @@
               <w:pStyle w:val="SemEspaamento"/>
             </w:pPr>
             <w:r>
-              <w:t xml:space="preserve">5º Teste - </w:t>
-            </w:r>
-            <w:proofErr w:type="spellStart"/>
-            <w:r>
-              <w:t>Array</w:t>
-            </w:r>
-            <w:proofErr w:type="spellEnd"/>
-            <w:r>
-              <w:t xml:space="preserve">: </w:t>
-            </w:r>
-            <w:proofErr w:type="spellStart"/>
-            <w:proofErr w:type="gramStart"/>
-            <w:r>
-              <w:t>Random</w:t>
-            </w:r>
-            <w:proofErr w:type="spellEnd"/>
-            <w:r>
-              <w:t>(100</w:t>
-            </w:r>
-            <w:proofErr w:type="gramEnd"/>
-            <w:r>
-              <w:t xml:space="preserve">, </w:t>
+              <w:t xml:space="preserve">5º Teste - Array: </w:t>
+            </w:r>
+            <w:r>
+              <w:t xml:space="preserve">Random(100, </w:t>
             </w:r>
             <w:r>
               <w:t>312500</w:t>
@@ -5236,15 +4549,7 @@
         <w:t xml:space="preserve"> do número</w:t>
       </w:r>
       <w:r>
-        <w:t xml:space="preserve"> está limitado pela aplicação com um valor </w:t>
-      </w:r>
-      <w:proofErr w:type="gramStart"/>
-      <w:r>
-        <w:t>de</w:t>
-      </w:r>
-      <w:proofErr w:type="gramEnd"/>
-      <w:r>
-        <w:t xml:space="preserve">: </w:t>
+        <w:t xml:space="preserve"> está limitado pela aplicação com um valor de: </w:t>
       </w:r>
       <w:r>
         <w:rPr>
@@ -5355,14 +4660,27 @@
       <w:r>
         <w:t xml:space="preserve">Figura </w:t>
       </w:r>
-      <w:fldSimple w:instr=" SEQ Figura \* ARABIC ">
-        <w:r>
-          <w:rPr>
-            <w:noProof/>
-          </w:rPr>
-          <w:t>6</w:t>
-        </w:r>
-      </w:fldSimple>
+      <w:r>
+        <w:fldChar w:fldCharType="begin"/>
+      </w:r>
+      <w:r>
+        <w:instrText xml:space="preserve"> SEQ Figura \* ARABIC </w:instrText>
+      </w:r>
+      <w:r>
+        <w:fldChar w:fldCharType="separate"/>
+      </w:r>
+      <w:r>
+        <w:rPr>
+          <w:noProof/>
+        </w:rPr>
+        <w:t>6</w:t>
+      </w:r>
+      <w:r>
+        <w:rPr>
+          <w:noProof/>
+        </w:rPr>
+        <w:fldChar w:fldCharType="end"/>
+      </w:r>
     </w:p>
     <w:p>
       <w:pPr>
@@ -5711,14 +5029,27 @@
       <w:r>
         <w:t xml:space="preserve">Figura </w:t>
       </w:r>
-      <w:fldSimple w:instr=" SEQ Figura \* ARABIC ">
-        <w:r>
-          <w:rPr>
-            <w:noProof/>
-          </w:rPr>
-          <w:t>7</w:t>
-        </w:r>
-      </w:fldSimple>
+      <w:r>
+        <w:fldChar w:fldCharType="begin"/>
+      </w:r>
+      <w:r>
+        <w:instrText xml:space="preserve"> SEQ Figura \* ARABIC </w:instrText>
+      </w:r>
+      <w:r>
+        <w:fldChar w:fldCharType="separate"/>
+      </w:r>
+      <w:r>
+        <w:rPr>
+          <w:noProof/>
+        </w:rPr>
+        <w:t>7</w:t>
+      </w:r>
+      <w:r>
+        <w:rPr>
+          <w:noProof/>
+        </w:rPr>
+        <w:fldChar w:fldCharType="end"/>
+      </w:r>
     </w:p>
     <w:p>
       <w:pPr>
@@ -5726,34 +5057,37 @@
           <w:b/>
         </w:rPr>
       </w:pPr>
-      <w:proofErr w:type="gramStart"/>
       <w:r>
         <w:rPr>
           <w:b/>
         </w:rPr>
-        <w:t>Status</w:t>
-      </w:r>
-      <w:proofErr w:type="gramEnd"/>
+        <w:t>Status:</w:t>
+      </w:r>
+      <w:r>
+        <w:t xml:space="preserve"> Estado da aplicação, mostra o que a aplicação est</w:t>
+      </w:r>
+      <w:r>
+        <w:t>á</w:t>
+      </w:r>
+      <w:r>
+        <w:t xml:space="preserve"> a processar de momento.</w:t>
+      </w:r>
       <w:r>
         <w:rPr>
           <w:b/>
         </w:rPr>
-        <w:t>:</w:t>
-      </w:r>
-      <w:r>
-        <w:t xml:space="preserve"> Estado da aplicação, mostra o que a aplicação est</w:t>
-      </w:r>
-      <w:r>
-        <w:t>á</w:t>
-      </w:r>
-      <w:r>
-        <w:t xml:space="preserve"> a processar de momento.</w:t>
-      </w:r>
+        <w:t xml:space="preserve"> </w:t>
+      </w:r>
+    </w:p>
+    <w:p>
       <w:r>
         <w:rPr>
           <w:b/>
         </w:rPr>
-        <w:t xml:space="preserve"> </w:t>
+        <w:t>Time Elapsed:</w:t>
+      </w:r>
+      <w:r>
+        <w:t xml:space="preserve"> Tempo decorrido desde o inicio da tarefa até agora ou até terminar.</w:t>
       </w:r>
     </w:p>
     <w:p>
@@ -5761,117 +5095,21 @@
         <w:rPr>
           <w:b/>
         </w:rPr>
-        <w:t xml:space="preserve">Time </w:t>
-      </w:r>
-      <w:proofErr w:type="spellStart"/>
+        <w:t>Developed by:</w:t>
+      </w:r>
+      <w:r>
+        <w:t xml:space="preserve"> Autores / criadores da aplicação.</w:t>
+      </w:r>
+    </w:p>
+    <w:p>
       <w:r>
         <w:rPr>
           <w:b/>
         </w:rPr>
-        <w:t>Elapsed</w:t>
-      </w:r>
-      <w:proofErr w:type="spellEnd"/>
-      <w:r>
-        <w:rPr>
-          <w:b/>
-        </w:rPr>
-        <w:t>:</w:t>
-      </w:r>
-      <w:r>
-        <w:t xml:space="preserve"> Tempo decorrido desde o </w:t>
-      </w:r>
-      <w:proofErr w:type="gramStart"/>
-      <w:r>
-        <w:t>inicio</w:t>
-      </w:r>
-      <w:proofErr w:type="gramEnd"/>
-      <w:r>
-        <w:t xml:space="preserve"> da tarefa até agora ou até terminar.</w:t>
-      </w:r>
-    </w:p>
-    <w:p>
-      <w:proofErr w:type="spellStart"/>
-      <w:r>
-        <w:rPr>
-          <w:b/>
-        </w:rPr>
-        <w:t>Developed</w:t>
-      </w:r>
-      <w:proofErr w:type="spellEnd"/>
-      <w:r>
-        <w:rPr>
-          <w:b/>
-        </w:rPr>
-        <w:t xml:space="preserve"> </w:t>
-      </w:r>
-      <w:proofErr w:type="spellStart"/>
-      <w:r>
-        <w:rPr>
-          <w:b/>
-        </w:rPr>
-        <w:t>by</w:t>
-      </w:r>
-      <w:proofErr w:type="spellEnd"/>
-      <w:r>
-        <w:rPr>
-          <w:b/>
-        </w:rPr>
-        <w:t>:</w:t>
-      </w:r>
-      <w:r>
-        <w:t xml:space="preserve"> Autores / criadores da aplicação.</w:t>
-      </w:r>
-    </w:p>
-    <w:p>
-      <w:r>
-        <w:rPr>
-          <w:b/>
-        </w:rPr>
-        <w:t xml:space="preserve">Project @Google </w:t>
-      </w:r>
-      <w:proofErr w:type="spellStart"/>
-      <w:r>
-        <w:rPr>
-          <w:b/>
-        </w:rPr>
-        <w:t>code</w:t>
-      </w:r>
-      <w:proofErr w:type="spellEnd"/>
-      <w:r>
-        <w:rPr>
-          <w:b/>
-        </w:rPr>
-        <w:t xml:space="preserve"> </w:t>
-      </w:r>
-      <w:proofErr w:type="spellStart"/>
-      <w:r>
-        <w:rPr>
-          <w:b/>
-        </w:rPr>
-        <w:t>repository</w:t>
-      </w:r>
-      <w:proofErr w:type="spellEnd"/>
-      <w:r>
-        <w:rPr>
-          <w:b/>
-        </w:rPr>
-        <w:t xml:space="preserve">: </w:t>
-      </w:r>
-      <w:proofErr w:type="gramStart"/>
-      <w:r>
-        <w:t>Link</w:t>
-      </w:r>
-      <w:proofErr w:type="gramEnd"/>
-      <w:r>
-        <w:t xml:space="preserve"> para o repositório de código da aplicação, alojada no Google </w:t>
-      </w:r>
-      <w:proofErr w:type="spellStart"/>
-      <w:r>
-        <w:t>Code</w:t>
-      </w:r>
-      <w:proofErr w:type="spellEnd"/>
-      <w:r>
-        <w:t>.</w:t>
+        <w:t xml:space="preserve">Project @Google code repository: </w:t>
+      </w:r>
+      <w:r>
+        <w:t>Link para o repositório de código da aplicação, alojada no Google Code.</w:t>
       </w:r>
     </w:p>
     <w:p>
@@ -5970,14 +5208,27 @@
       <w:r>
         <w:t xml:space="preserve">Figura </w:t>
       </w:r>
-      <w:fldSimple w:instr=" SEQ Figura \* ARABIC ">
-        <w:r>
-          <w:rPr>
-            <w:noProof/>
-          </w:rPr>
-          <w:t>8</w:t>
-        </w:r>
-      </w:fldSimple>
+      <w:r>
+        <w:fldChar w:fldCharType="begin"/>
+      </w:r>
+      <w:r>
+        <w:instrText xml:space="preserve"> SEQ Figura \* ARABIC </w:instrText>
+      </w:r>
+      <w:r>
+        <w:fldChar w:fldCharType="separate"/>
+      </w:r>
+      <w:r>
+        <w:rPr>
+          <w:noProof/>
+        </w:rPr>
+        <w:t>8</w:t>
+      </w:r>
+      <w:r>
+        <w:rPr>
+          <w:noProof/>
+        </w:rPr>
+        <w:fldChar w:fldCharType="end"/>
+      </w:r>
     </w:p>
     <w:p>
       <w:pPr>
@@ -6009,15 +5260,7 @@
               <w:noProof/>
               <w:lang w:eastAsia="pt-PT"/>
             </w:rPr>
-            <m:t>Percentage</m:t>
-          </m:r>
-          <m:r>
-            <w:rPr>
-              <w:rFonts w:ascii="Cambria Math" w:hAnsi="Cambria Math"/>
-              <w:noProof/>
-              <w:lang w:eastAsia="pt-PT"/>
-            </w:rPr>
-            <m:t xml:space="preserve"> </m:t>
+            <m:t xml:space="preserve">Percentage </m:t>
           </m:r>
           <m:d>
             <m:dPr>
@@ -6067,15 +5310,7 @@
                   <w:noProof/>
                   <w:lang w:eastAsia="pt-PT"/>
                 </w:rPr>
-                <m:t>100</m:t>
-              </m:r>
-              <m:r>
-                <w:rPr>
-                  <w:rFonts w:ascii="Cambria Math" w:hAnsi="Cambria Math"/>
-                  <w:noProof/>
-                  <w:lang w:eastAsia="pt-PT"/>
-                </w:rPr>
-                <m:t>*Atual test</m:t>
+                <m:t>100*Atual test</m:t>
               </m:r>
             </m:num>
             <m:den>
@@ -6167,14 +5402,27 @@
       <w:r>
         <w:t xml:space="preserve">Figura </w:t>
       </w:r>
-      <w:fldSimple w:instr=" SEQ Figura \* ARABIC ">
-        <w:r>
-          <w:rPr>
-            <w:noProof/>
-          </w:rPr>
-          <w:t>9</w:t>
-        </w:r>
-      </w:fldSimple>
+      <w:r>
+        <w:fldChar w:fldCharType="begin"/>
+      </w:r>
+      <w:r>
+        <w:instrText xml:space="preserve"> SEQ Figura \* ARABIC </w:instrText>
+      </w:r>
+      <w:r>
+        <w:fldChar w:fldCharType="separate"/>
+      </w:r>
+      <w:r>
+        <w:rPr>
+          <w:noProof/>
+        </w:rPr>
+        <w:t>9</w:t>
+      </w:r>
+      <w:r>
+        <w:rPr>
+          <w:noProof/>
+        </w:rPr>
+        <w:fldChar w:fldCharType="end"/>
+      </w:r>
     </w:p>
     <w:p>
       <w:pPr>
@@ -6321,7 +5569,7 @@
           <w:rPr>
             <w:noProof/>
           </w:rPr>
-          <w:t>12</w:t>
+          <w:t>3</w:t>
         </w:r>
         <w:r>
           <w:rPr>
@@ -7421,538 +6669,6 @@
 </w:styles>
 </file>
 
-<file path=word/glossary/document.xml><?xml version="1.0" encoding="utf-8"?>
-<w:glossaryDocument xmlns:wpc="http://schemas.microsoft.com/office/word/2010/wordprocessingCanvas" xmlns:mc="http://schemas.openxmlformats.org/markup-compatibility/2006" xmlns:o="urn:schemas-microsoft-com:office:office" xmlns:r="http://schemas.openxmlformats.org/officeDocument/2006/relationships" xmlns:m="http://schemas.openxmlformats.org/officeDocument/2006/math" xmlns:v="urn:schemas-microsoft-com:vml" xmlns:wp14="http://schemas.microsoft.com/office/word/2010/wordprocessingDrawing" xmlns:wp="http://schemas.openxmlformats.org/drawingml/2006/wordprocessingDrawing" xmlns:w10="urn:schemas-microsoft-com:office:word" xmlns:w="http://schemas.openxmlformats.org/wordprocessingml/2006/main" xmlns:w14="http://schemas.microsoft.com/office/word/2010/wordml" xmlns:w15="http://schemas.microsoft.com/office/word/2012/wordml" xmlns:wpg="http://schemas.microsoft.com/office/word/2010/wordprocessingGroup" xmlns:wpi="http://schemas.microsoft.com/office/word/2010/wordprocessingInk" xmlns:wne="http://schemas.microsoft.com/office/word/2006/wordml" xmlns:wps="http://schemas.microsoft.com/office/word/2010/wordprocessingShape" mc:Ignorable="w14 w15 wp14"/>
-</file>
-
-<file path=word/glossary/fontTable.xml><?xml version="1.0" encoding="utf-8"?>
-<w:fonts xmlns:mc="http://schemas.openxmlformats.org/markup-compatibility/2006" xmlns:r="http://schemas.openxmlformats.org/officeDocument/2006/relationships" xmlns:w="http://schemas.openxmlformats.org/wordprocessingml/2006/main" xmlns:w14="http://schemas.microsoft.com/office/word/2010/wordml" xmlns:w15="http://schemas.microsoft.com/office/word/2012/wordml" mc:Ignorable="w14 w15">
-  <w:font w:name="Calibri">
-    <w:panose1 w:val="020F0502020204030204"/>
-    <w:charset w:val="00"/>
-    <w:family w:val="swiss"/>
-    <w:pitch w:val="variable"/>
-    <w:sig w:usb0="E00002FF" w:usb1="4000ACFF" w:usb2="00000001" w:usb3="00000000" w:csb0="0000019F" w:csb1="00000000"/>
-  </w:font>
-  <w:font w:name="Times New Roman">
-    <w:panose1 w:val="02020603050405020304"/>
-    <w:charset w:val="00"/>
-    <w:family w:val="roman"/>
-    <w:pitch w:val="variable"/>
-    <w:sig w:usb0="E0002AFF" w:usb1="C0007843" w:usb2="00000009" w:usb3="00000000" w:csb0="000001FF" w:csb1="00000000"/>
-  </w:font>
-  <w:font w:name="Cambria">
-    <w:panose1 w:val="02040503050406030204"/>
-    <w:charset w:val="00"/>
-    <w:family w:val="roman"/>
-    <w:pitch w:val="variable"/>
-    <w:sig w:usb0="E00002FF" w:usb1="400004FF" w:usb2="00000000" w:usb3="00000000" w:csb0="0000019F" w:csb1="00000000"/>
-  </w:font>
-  <w:font w:name="Tahoma">
-    <w:panose1 w:val="020B0604030504040204"/>
-    <w:charset w:val="00"/>
-    <w:family w:val="swiss"/>
-    <w:pitch w:val="variable"/>
-    <w:sig w:usb0="E1002EFF" w:usb1="C000605B" w:usb2="00000029" w:usb3="00000000" w:csb0="000101FF" w:csb1="00000000"/>
-  </w:font>
-  <w:font w:name="Cambria Math">
-    <w:panose1 w:val="02040503050406030204"/>
-    <w:charset w:val="00"/>
-    <w:family w:val="roman"/>
-    <w:pitch w:val="variable"/>
-    <w:sig w:usb0="E00002FF" w:usb1="420024FF" w:usb2="00000000" w:usb3="00000000" w:csb0="0000019F" w:csb1="00000000"/>
-  </w:font>
-  <w:font w:name="Calibri Light">
-    <w:panose1 w:val="020F0302020204030204"/>
-    <w:charset w:val="00"/>
-    <w:family w:val="swiss"/>
-    <w:pitch w:val="variable"/>
-    <w:sig w:usb0="A00002EF" w:usb1="4000207B" w:usb2="00000000" w:usb3="00000000" w:csb0="0000019F" w:csb1="00000000"/>
-  </w:font>
-</w:fonts>
-</file>
-
-<file path=word/glossary/settings.xml><?xml version="1.0" encoding="utf-8"?>
-<w:settings xmlns:mc="http://schemas.openxmlformats.org/markup-compatibility/2006" xmlns:o="urn:schemas-microsoft-com:office:office" xmlns:r="http://schemas.openxmlformats.org/officeDocument/2006/relationships" xmlns:m="http://schemas.openxmlformats.org/officeDocument/2006/math" xmlns:v="urn:schemas-microsoft-com:vml" xmlns:w10="urn:schemas-microsoft-com:office:word" xmlns:w="http://schemas.openxmlformats.org/wordprocessingml/2006/main" xmlns:w14="http://schemas.microsoft.com/office/word/2010/wordml" xmlns:w15="http://schemas.microsoft.com/office/word/2012/wordml" xmlns:sl="http://schemas.openxmlformats.org/schemaLibrary/2006/main" mc:Ignorable="w14 w15">
-  <w:view w:val="normal"/>
-  <w:defaultTabStop w:val="708"/>
-  <w:hyphenationZone w:val="425"/>
-  <w:characterSpacingControl w:val="doNotCompress"/>
-  <w:compat>
-    <w:useFELayout/>
-    <w:compatSetting w:name="compatibilityMode" w:uri="http://schemas.microsoft.com/office/word" w:val="15"/>
-    <w:compatSetting w:name="overrideTableStyleFontSizeAndJustification" w:uri="http://schemas.microsoft.com/office/word" w:val="1"/>
-    <w:compatSetting w:name="enableOpenTypeFeatures" w:uri="http://schemas.microsoft.com/office/word" w:val="1"/>
-    <w:compatSetting w:name="doNotFlipMirrorIndents" w:uri="http://schemas.microsoft.com/office/word" w:val="1"/>
-    <w:compatSetting w:name="differentiateMultirowTableHeaders" w:uri="http://schemas.microsoft.com/office/word" w:val="1"/>
-  </w:compat>
-  <w:rsids>
-    <w:rsidRoot w:val="00BB5147"/>
-    <w:rsid w:val="003A46DF"/>
-    <w:rsid w:val="00BB5147"/>
-  </w:rsids>
-  <m:mathPr>
-    <m:mathFont m:val="Cambria Math"/>
-    <m:brkBin m:val="before"/>
-    <m:brkBinSub m:val="--"/>
-    <m:smallFrac m:val="0"/>
-    <m:dispDef/>
-    <m:lMargin m:val="0"/>
-    <m:rMargin m:val="0"/>
-    <m:defJc m:val="centerGroup"/>
-    <m:wrapIndent m:val="1440"/>
-    <m:intLim m:val="subSup"/>
-    <m:naryLim m:val="undOvr"/>
-  </m:mathPr>
-  <w:themeFontLang w:val="pt-PT"/>
-  <w:clrSchemeMapping w:bg1="light1" w:t1="dark1" w:bg2="light2" w:t2="dark2" w:accent1="accent1" w:accent2="accent2" w:accent3="accent3" w:accent4="accent4" w:accent5="accent5" w:accent6="accent6" w:hyperlink="hyperlink" w:followedHyperlink="followedHyperlink"/>
-  <w:decimalSymbol w:val=","/>
-  <w:listSeparator w:val=";"/>
-  <w15:chartTrackingRefBased/>
-</w:settings>
-</file>
-
-<file path=word/glossary/styles.xml><?xml version="1.0" encoding="utf-8"?>
-<w:styles xmlns:mc="http://schemas.openxmlformats.org/markup-compatibility/2006" xmlns:r="http://schemas.openxmlformats.org/officeDocument/2006/relationships" xmlns:w="http://schemas.openxmlformats.org/wordprocessingml/2006/main" xmlns:w14="http://schemas.microsoft.com/office/word/2010/wordml" xmlns:w15="http://schemas.microsoft.com/office/word/2012/wordml" mc:Ignorable="w14 w15">
-  <w:docDefaults>
-    <w:rPrDefault>
-      <w:rPr>
-        <w:rFonts w:asciiTheme="minorHAnsi" w:eastAsiaTheme="minorEastAsia" w:hAnsiTheme="minorHAnsi" w:cstheme="minorBidi"/>
-        <w:sz w:val="22"/>
-        <w:szCs w:val="22"/>
-        <w:lang w:val="pt-PT" w:eastAsia="pt-PT" w:bidi="ar-SA"/>
-      </w:rPr>
-    </w:rPrDefault>
-    <w:pPrDefault>
-      <w:pPr>
-        <w:spacing w:after="160" w:line="259" w:lineRule="auto"/>
-      </w:pPr>
-    </w:pPrDefault>
-  </w:docDefaults>
-  <w:latentStyles w:defLockedState="0" w:defUIPriority="99" w:defSemiHidden="0" w:defUnhideWhenUsed="0" w:defQFormat="0" w:count="371">
-    <w:lsdException w:name="Normal" w:uiPriority="0" w:qFormat="1"/>
-    <w:lsdException w:name="heading 1" w:uiPriority="9" w:qFormat="1"/>
-    <w:lsdException w:name="heading 2" w:semiHidden="1" w:uiPriority="9" w:unhideWhenUsed="1" w:qFormat="1"/>
-    <w:lsdException w:name="heading 3" w:semiHidden="1" w:uiPriority="9" w:unhideWhenUsed="1" w:qFormat="1"/>
-    <w:lsdException w:name="heading 4" w:semiHidden="1" w:uiPriority="9" w:unhideWhenUsed="1" w:qFormat="1"/>
-    <w:lsdException w:name="heading 5" w:semiHidden="1" w:uiPriority="9" w:unhideWhenUsed="1" w:qFormat="1"/>
-    <w:lsdException w:name="heading 6" w:semiHidden="1" w:uiPriority="9" w:unhideWhenUsed="1" w:qFormat="1"/>
-    <w:lsdException w:name="heading 7" w:semiHidden="1" w:uiPriority="9" w:unhideWhenUsed="1" w:qFormat="1"/>
-    <w:lsdException w:name="heading 8" w:semiHidden="1" w:uiPriority="9" w:unhideWhenUsed="1" w:qFormat="1"/>
-    <w:lsdException w:name="heading 9" w:semiHidden="1" w:uiPriority="9" w:unhideWhenUsed="1" w:qFormat="1"/>
-    <w:lsdException w:name="index 1" w:semiHidden="1" w:unhideWhenUsed="1"/>
-    <w:lsdException w:name="index 2" w:semiHidden="1" w:unhideWhenUsed="1"/>
-    <w:lsdException w:name="index 3" w:semiHidden="1" w:unhideWhenUsed="1"/>
-    <w:lsdException w:name="index 4" w:semiHidden="1" w:unhideWhenUsed="1"/>
-    <w:lsdException w:name="index 5" w:semiHidden="1" w:unhideWhenUsed="1"/>
-    <w:lsdException w:name="index 6" w:semiHidden="1" w:unhideWhenUsed="1"/>
-    <w:lsdException w:name="index 7" w:semiHidden="1" w:unhideWhenUsed="1"/>
-    <w:lsdException w:name="index 8" w:semiHidden="1" w:unhideWhenUsed="1"/>
-    <w:lsdException w:name="index 9" w:semiHidden="1" w:unhideWhenUsed="1"/>
-    <w:lsdException w:name="toc 1" w:semiHidden="1" w:uiPriority="39" w:unhideWhenUsed="1"/>
-    <w:lsdException w:name="toc 2" w:semiHidden="1" w:uiPriority="39" w:unhideWhenUsed="1"/>
-    <w:lsdException w:name="toc 3" w:semiHidden="1" w:uiPriority="39" w:unhideWhenUsed="1"/>
-    <w:lsdException w:name="toc 4" w:semiHidden="1" w:uiPriority="39" w:unhideWhenUsed="1"/>
-    <w:lsdException w:name="toc 5" w:semiHidden="1" w:uiPriority="39" w:unhideWhenUsed="1"/>
-    <w:lsdException w:name="toc 6" w:semiHidden="1" w:uiPriority="39" w:unhideWhenUsed="1"/>
-    <w:lsdException w:name="toc 7" w:semiHidden="1" w:uiPriority="39" w:unhideWhenUsed="1"/>
-    <w:lsdException w:name="toc 8" w:semiHidden="1" w:uiPriority="39" w:unhideWhenUsed="1"/>
-    <w:lsdException w:name="toc 9" w:semiHidden="1" w:uiPriority="39" w:unhideWhenUsed="1"/>
-    <w:lsdException w:name="Normal Indent" w:semiHidden="1" w:unhideWhenUsed="1"/>
-    <w:lsdException w:name="footnote text" w:semiHidden="1" w:unhideWhenUsed="1"/>
-    <w:lsdException w:name="annotation text" w:semiHidden="1" w:unhideWhenUsed="1"/>
-    <w:lsdException w:name="header" w:semiHidden="1" w:unhideWhenUsed="1"/>
-    <w:lsdException w:name="footer" w:semiHidden="1" w:unhideWhenUsed="1"/>
-    <w:lsdException w:name="index heading" w:semiHidden="1" w:unhideWhenUsed="1"/>
-    <w:lsdException w:name="caption" w:semiHidden="1" w:uiPriority="35" w:unhideWhenUsed="1" w:qFormat="1"/>
-    <w:lsdException w:name="table of figures" w:semiHidden="1" w:unhideWhenUsed="1"/>
-    <w:lsdException w:name="envelope address" w:semiHidden="1" w:unhideWhenUsed="1"/>
-    <w:lsdException w:name="envelope return" w:semiHidden="1" w:unhideWhenUsed="1"/>
-    <w:lsdException w:name="footnote reference" w:semiHidden="1" w:unhideWhenUsed="1"/>
-    <w:lsdException w:name="annotation reference" w:semiHidden="1" w:unhideWhenUsed="1"/>
-    <w:lsdException w:name="line number" w:semiHidden="1" w:unhideWhenUsed="1"/>
-    <w:lsdException w:name="page number" w:semiHidden="1" w:unhideWhenUsed="1"/>
-    <w:lsdException w:name="endnote reference" w:semiHidden="1" w:unhideWhenUsed="1"/>
-    <w:lsdException w:name="endnote text" w:semiHidden="1" w:unhideWhenUsed="1"/>
-    <w:lsdException w:name="table of authorities" w:semiHidden="1" w:unhideWhenUsed="1"/>
-    <w:lsdException w:name="macro" w:semiHidden="1" w:unhideWhenUsed="1"/>
-    <w:lsdException w:name="toa heading" w:semiHidden="1" w:unhideWhenUsed="1"/>
-    <w:lsdException w:name="List" w:semiHidden="1" w:unhideWhenUsed="1"/>
-    <w:lsdException w:name="List Bullet" w:semiHidden="1" w:unhideWhenUsed="1"/>
-    <w:lsdException w:name="List Number" w:semiHidden="1" w:unhideWhenUsed="1"/>
-    <w:lsdException w:name="List 2" w:semiHidden="1" w:unhideWhenUsed="1"/>
-    <w:lsdException w:name="List 3" w:semiHidden="1" w:unhideWhenUsed="1"/>
-    <w:lsdException w:name="List 4" w:semiHidden="1" w:unhideWhenUsed="1"/>
-    <w:lsdException w:name="List 5" w:semiHidden="1" w:unhideWhenUsed="1"/>
-    <w:lsdException w:name="List Bullet 2" w:semiHidden="1" w:unhideWhenUsed="1"/>
-    <w:lsdException w:name="List Bullet 3" w:semiHidden="1" w:unhideWhenUsed="1"/>
-    <w:lsdException w:name="List Bullet 4" w:semiHidden="1" w:unhideWhenUsed="1"/>
-    <w:lsdException w:name="List Bullet 5" w:semiHidden="1" w:unhideWhenUsed="1"/>
-    <w:lsdException w:name="List Number 2" w:semiHidden="1" w:unhideWhenUsed="1"/>
-    <w:lsdException w:name="List Number 3" w:semiHidden="1" w:unhideWhenUsed="1"/>
-    <w:lsdException w:name="List Number 4" w:semiHidden="1" w:unhideWhenUsed="1"/>
-    <w:lsdException w:name="List Number 5" w:semiHidden="1" w:unhideWhenUsed="1"/>
-    <w:lsdException w:name="Title" w:uiPriority="10" w:qFormat="1"/>
-    <w:lsdException w:name="Closing" w:semiHidden="1" w:unhideWhenUsed="1"/>
-    <w:lsdException w:name="Signature" w:semiHidden="1" w:unhideWhenUsed="1"/>
-    <w:lsdException w:name="Default Paragraph Font" w:semiHidden="1" w:uiPriority="1" w:unhideWhenUsed="1"/>
-    <w:lsdException w:name="Body Text" w:semiHidden="1" w:unhideWhenUsed="1"/>
-    <w:lsdException w:name="Body Text Indent" w:semiHidden="1" w:unhideWhenUsed="1"/>
-    <w:lsdException w:name="List Continue" w:semiHidden="1" w:unhideWhenUsed="1"/>
-    <w:lsdException w:name="List Continue 2" w:semiHidden="1" w:unhideWhenUsed="1"/>
-    <w:lsdException w:name="List Continue 3" w:semiHidden="1" w:unhideWhenUsed="1"/>
-    <w:lsdException w:name="List Continue 4" w:semiHidden="1" w:unhideWhenUsed="1"/>
-    <w:lsdException w:name="List Continue 5" w:semiHidden="1" w:unhideWhenUsed="1"/>
-    <w:lsdException w:name="Message Header" w:semiHidden="1" w:unhideWhenUsed="1"/>
-    <w:lsdException w:name="Subtitle" w:uiPriority="11" w:qFormat="1"/>
-    <w:lsdException w:name="Salutation" w:semiHidden="1" w:unhideWhenUsed="1"/>
-    <w:lsdException w:name="Date" w:semiHidden="1" w:unhideWhenUsed="1"/>
-    <w:lsdException w:name="Body Text First Indent" w:semiHidden="1" w:unhideWhenUsed="1"/>
-    <w:lsdException w:name="Body Text First Indent 2" w:semiHidden="1" w:unhideWhenUsed="1"/>
-    <w:lsdException w:name="Note Heading" w:semiHidden="1" w:unhideWhenUsed="1"/>
-    <w:lsdException w:name="Body Text 2" w:semiHidden="1" w:unhideWhenUsed="1"/>
-    <w:lsdException w:name="Body Text 3" w:semiHidden="1" w:unhideWhenUsed="1"/>
-    <w:lsdException w:name="Body Text Indent 2" w:semiHidden="1" w:unhideWhenUsed="1"/>
-    <w:lsdException w:name="Body Text Indent 3" w:semiHidden="1" w:unhideWhenUsed="1"/>
-    <w:lsdException w:name="Block Text" w:semiHidden="1" w:unhideWhenUsed="1"/>
-    <w:lsdException w:name="Hyperlink" w:semiHidden="1" w:unhideWhenUsed="1"/>
-    <w:lsdException w:name="FollowedHyperlink" w:semiHidden="1" w:unhideWhenUsed="1"/>
-    <w:lsdException w:name="Strong" w:uiPriority="22" w:qFormat="1"/>
-    <w:lsdException w:name="Emphasis" w:uiPriority="20" w:qFormat="1"/>
-    <w:lsdException w:name="Document Map" w:semiHidden="1" w:unhideWhenUsed="1"/>
-    <w:lsdException w:name="Plain Text" w:semiHidden="1" w:unhideWhenUsed="1"/>
-    <w:lsdException w:name="E-mail Signature" w:semiHidden="1" w:unhideWhenUsed="1"/>
-    <w:lsdException w:name="HTML Top of Form" w:semiHidden="1" w:unhideWhenUsed="1"/>
-    <w:lsdException w:name="HTML Bottom of Form" w:semiHidden="1" w:unhideWhenUsed="1"/>
-    <w:lsdException w:name="Normal (Web)" w:semiHidden="1" w:unhideWhenUsed="1"/>
-    <w:lsdException w:name="HTML Acronym" w:semiHidden="1" w:unhideWhenUsed="1"/>
-    <w:lsdException w:name="HTML Address" w:semiHidden="1" w:unhideWhenUsed="1"/>
-    <w:lsdException w:name="HTML Cite" w:semiHidden="1" w:unhideWhenUsed="1"/>
-    <w:lsdException w:name="HTML Code" w:semiHidden="1" w:unhideWhenUsed="1"/>
-    <w:lsdException w:name="HTML Definition" w:semiHidden="1" w:unhideWhenUsed="1"/>
-    <w:lsdException w:name="HTML Keyboard" w:semiHidden="1" w:unhideWhenUsed="1"/>
-    <w:lsdException w:name="HTML Preformatted" w:semiHidden="1" w:unhideWhenUsed="1"/>
-    <w:lsdException w:name="HTML Sample" w:semiHidden="1" w:unhideWhenUsed="1"/>
-    <w:lsdException w:name="HTML Typewriter" w:semiHidden="1" w:unhideWhenUsed="1"/>
-    <w:lsdException w:name="HTML Variable" w:semiHidden="1" w:unhideWhenUsed="1"/>
-    <w:lsdException w:name="Normal Table" w:semiHidden="1" w:unhideWhenUsed="1"/>
-    <w:lsdException w:name="annotation subject" w:semiHidden="1" w:unhideWhenUsed="1"/>
-    <w:lsdException w:name="No List" w:semiHidden="1" w:unhideWhenUsed="1"/>
-    <w:lsdException w:name="Outline List 1" w:semiHidden="1" w:unhideWhenUsed="1"/>
-    <w:lsdException w:name="Outline List 2" w:semiHidden="1" w:unhideWhenUsed="1"/>
-    <w:lsdException w:name="Outline List 3" w:semiHidden="1" w:unhideWhenUsed="1"/>
-    <w:lsdException w:name="Table Simple 1" w:semiHidden="1" w:unhideWhenUsed="1"/>
-    <w:lsdException w:name="Table Simple 2" w:semiHidden="1" w:unhideWhenUsed="1"/>
-    <w:lsdException w:name="Table Simple 3" w:semiHidden="1" w:unhideWhenUsed="1"/>
-    <w:lsdException w:name="Table Classic 1" w:semiHidden="1" w:unhideWhenUsed="1"/>
-    <w:lsdException w:name="Table Classic 2" w:semiHidden="1" w:unhideWhenUsed="1"/>
-    <w:lsdException w:name="Table Classic 3" w:semiHidden="1" w:unhideWhenUsed="1"/>
-    <w:lsdException w:name="Table Classic 4" w:semiHidden="1" w:unhideWhenUsed="1"/>
-    <w:lsdException w:name="Table Colorful 1" w:semiHidden="1" w:unhideWhenUsed="1"/>
-    <w:lsdException w:name="Table Colorful 2" w:semiHidden="1" w:unhideWhenUsed="1"/>
-    <w:lsdException w:name="Table Colorful 3" w:semiHidden="1" w:unhideWhenUsed="1"/>
-    <w:lsdException w:name="Table Columns 1" w:semiHidden="1" w:unhideWhenUsed="1"/>
-    <w:lsdException w:name="Table Columns 2" w:semiHidden="1" w:unhideWhenUsed="1"/>
-    <w:lsdException w:name="Table Columns 3" w:semiHidden="1" w:unhideWhenUsed="1"/>
-    <w:lsdException w:name="Table Columns 4" w:semiHidden="1" w:unhideWhenUsed="1"/>
-    <w:lsdException w:name="Table Columns 5" w:semiHidden="1" w:unhideWhenUsed="1"/>
-    <w:lsdException w:name="Table Grid 1" w:semiHidden="1" w:unhideWhenUsed="1"/>
-    <w:lsdException w:name="Table Grid 2" w:semiHidden="1" w:unhideWhenUsed="1"/>
-    <w:lsdException w:name="Table Grid 3" w:semiHidden="1" w:unhideWhenUsed="1"/>
-    <w:lsdException w:name="Table Grid 4" w:semiHidden="1" w:unhideWhenUsed="1"/>
-    <w:lsdException w:name="Table Grid 5" w:semiHidden="1" w:unhideWhenUsed="1"/>
-    <w:lsdException w:name="Table Grid 6" w:semiHidden="1" w:unhideWhenUsed="1"/>
-    <w:lsdException w:name="Table Grid 7" w:semiHidden="1" w:unhideWhenUsed="1"/>
-    <w:lsdException w:name="Table Grid 8" w:semiHidden="1" w:unhideWhenUsed="1"/>
-    <w:lsdException w:name="Table List 1" w:semiHidden="1" w:unhideWhenUsed="1"/>
-    <w:lsdException w:name="Table List 2" w:semiHidden="1" w:unhideWhenUsed="1"/>
-    <w:lsdException w:name="Table List 3" w:semiHidden="1" w:unhideWhenUsed="1"/>
-    <w:lsdException w:name="Table List 4" w:semiHidden="1" w:unhideWhenUsed="1"/>
-    <w:lsdException w:name="Table List 5" w:semiHidden="1" w:unhideWhenUsed="1"/>
-    <w:lsdException w:name="Table List 6" w:semiHidden="1" w:unhideWhenUsed="1"/>
-    <w:lsdException w:name="Table List 7" w:semiHidden="1" w:unhideWhenUsed="1"/>
-    <w:lsdException w:name="Table List 8" w:semiHidden="1" w:unhideWhenUsed="1"/>
-    <w:lsdException w:name="Table 3D effects 1" w:semiHidden="1" w:unhideWhenUsed="1"/>
-    <w:lsdException w:name="Table 3D effects 2" w:semiHidden="1" w:unhideWhenUsed="1"/>
-    <w:lsdException w:name="Table 3D effects 3" w:semiHidden="1" w:unhideWhenUsed="1"/>
-    <w:lsdException w:name="Table Contemporary" w:semiHidden="1" w:unhideWhenUsed="1"/>
-    <w:lsdException w:name="Table Elegant" w:semiHidden="1" w:unhideWhenUsed="1"/>
-    <w:lsdException w:name="Table Professional" w:semiHidden="1" w:unhideWhenUsed="1"/>
-    <w:lsdException w:name="Table Subtle 1" w:semiHidden="1" w:unhideWhenUsed="1"/>
-    <w:lsdException w:name="Table Subtle 2" w:semiHidden="1" w:unhideWhenUsed="1"/>
-    <w:lsdException w:name="Table Web 1" w:semiHidden="1" w:unhideWhenUsed="1"/>
-    <w:lsdException w:name="Table Web 2" w:semiHidden="1" w:unhideWhenUsed="1"/>
-    <w:lsdException w:name="Table Web 3" w:semiHidden="1" w:unhideWhenUsed="1"/>
-    <w:lsdException w:name="Balloon Text" w:semiHidden="1" w:unhideWhenUsed="1"/>
-    <w:lsdException w:name="Table Grid" w:uiPriority="39"/>
-    <w:lsdException w:name="Table Theme" w:semiHidden="1" w:unhideWhenUsed="1"/>
-    <w:lsdException w:name="Placeholder Text" w:semiHidden="1"/>
-    <w:lsdException w:name="No Spacing" w:uiPriority="1" w:qFormat="1"/>
-    <w:lsdException w:name="Light Shading" w:uiPriority="60"/>
-    <w:lsdException w:name="Light List" w:uiPriority="61"/>
-    <w:lsdException w:name="Light Grid" w:uiPriority="62"/>
-    <w:lsdException w:name="Medium Shading 1" w:uiPriority="63"/>
-    <w:lsdException w:name="Medium Shading 2" w:uiPriority="64"/>
-    <w:lsdException w:name="Medium List 1" w:uiPriority="65"/>
-    <w:lsdException w:name="Medium List 2" w:uiPriority="66"/>
-    <w:lsdException w:name="Medium Grid 1" w:uiPriority="67"/>
-    <w:lsdException w:name="Medium Grid 2" w:uiPriority="68"/>
-    <w:lsdException w:name="Medium Grid 3" w:uiPriority="69"/>
-    <w:lsdException w:name="Dark List" w:uiPriority="70"/>
-    <w:lsdException w:name="Colorful Shading" w:uiPriority="71"/>
-    <w:lsdException w:name="Colorful List" w:uiPriority="72"/>
-    <w:lsdException w:name="Colorful Grid" w:uiPriority="73"/>
-    <w:lsdException w:name="Light Shading Accent 1" w:uiPriority="60"/>
-    <w:lsdException w:name="Light List Accent 1" w:uiPriority="61"/>
-    <w:lsdException w:name="Light Grid Accent 1" w:uiPriority="62"/>
-    <w:lsdException w:name="Medium Shading 1 Accent 1" w:uiPriority="63"/>
-    <w:lsdException w:name="Medium Shading 2 Accent 1" w:uiPriority="64"/>
-    <w:lsdException w:name="Medium List 1 Accent 1" w:uiPriority="65"/>
-    <w:lsdException w:name="Revision" w:semiHidden="1"/>
-    <w:lsdException w:name="List Paragraph" w:uiPriority="34" w:qFormat="1"/>
-    <w:lsdException w:name="Quote" w:uiPriority="29" w:qFormat="1"/>
-    <w:lsdException w:name="Intense Quote" w:uiPriority="30" w:qFormat="1"/>
-    <w:lsdException w:name="Medium List 2 Accent 1" w:uiPriority="66"/>
-    <w:lsdException w:name="Medium Grid 1 Accent 1" w:uiPriority="67"/>
-    <w:lsdException w:name="Medium Grid 2 Accent 1" w:uiPriority="68"/>
-    <w:lsdException w:name="Medium Grid 3 Accent 1" w:uiPriority="69"/>
-    <w:lsdException w:name="Dark List Accent 1" w:uiPriority="70"/>
-    <w:lsdException w:name="Colorful Shading Accent 1" w:uiPriority="71"/>
-    <w:lsdException w:name="Colorful List Accent 1" w:uiPriority="72"/>
-    <w:lsdException w:name="Colorful Grid Accent 1" w:uiPriority="73"/>
-    <w:lsdException w:name="Light Shading Accent 2" w:uiPriority="60"/>
-    <w:lsdException w:name="Light List Accent 2" w:uiPriority="61"/>
-    <w:lsdException w:name="Light Grid Accent 2" w:uiPriority="62"/>
-    <w:lsdException w:name="Medium Shading 1 Accent 2" w:uiPriority="63"/>
-    <w:lsdException w:name="Medium Shading 2 Accent 2" w:uiPriority="64"/>
-    <w:lsdException w:name="Medium List 1 Accent 2" w:uiPriority="65"/>
-    <w:lsdException w:name="Medium List 2 Accent 2" w:uiPriority="66"/>
-    <w:lsdException w:name="Medium Grid 1 Accent 2" w:uiPriority="67"/>
-    <w:lsdException w:name="Medium Grid 2 Accent 2" w:uiPriority="68"/>
-    <w:lsdException w:name="Medium Grid 3 Accent 2" w:uiPriority="69"/>
-    <w:lsdException w:name="Dark List Accent 2" w:uiPriority="70"/>
-    <w:lsdException w:name="Colorful Shading Accent 2" w:uiPriority="71"/>
-    <w:lsdException w:name="Colorful List Accent 2" w:uiPriority="72"/>
-    <w:lsdException w:name="Colorful Grid Accent 2" w:uiPriority="73"/>
-    <w:lsdException w:name="Light Shading Accent 3" w:uiPriority="60"/>
-    <w:lsdException w:name="Light List Accent 3" w:uiPriority="61"/>
-    <w:lsdException w:name="Light Grid Accent 3" w:uiPriority="62"/>
-    <w:lsdException w:name="Medium Shading 1 Accent 3" w:uiPriority="63"/>
-    <w:lsdException w:name="Medium Shading 2 Accent 3" w:uiPriority="64"/>
-    <w:lsdException w:name="Medium List 1 Accent 3" w:uiPriority="65"/>
-    <w:lsdException w:name="Medium List 2 Accent 3" w:uiPriority="66"/>
-    <w:lsdException w:name="Medium Grid 1 Accent 3" w:uiPriority="67"/>
-    <w:lsdException w:name="Medium Grid 2 Accent 3" w:uiPriority="68"/>
-    <w:lsdException w:name="Medium Grid 3 Accent 3" w:uiPriority="69"/>
-    <w:lsdException w:name="Dark List Accent 3" w:uiPriority="70"/>
-    <w:lsdException w:name="Colorful Shading Accent 3" w:uiPriority="71"/>
-    <w:lsdException w:name="Colorful List Accent 3" w:uiPriority="72"/>
-    <w:lsdException w:name="Colorful Grid Accent 3" w:uiPriority="73"/>
-    <w:lsdException w:name="Light Shading Accent 4" w:uiPriority="60"/>
-    <w:lsdException w:name="Light List Accent 4" w:uiPriority="61"/>
-    <w:lsdException w:name="Light Grid Accent 4" w:uiPriority="62"/>
-    <w:lsdException w:name="Medium Shading 1 Accent 4" w:uiPriority="63"/>
-    <w:lsdException w:name="Medium Shading 2 Accent 4" w:uiPriority="64"/>
-    <w:lsdException w:name="Medium List 1 Accent 4" w:uiPriority="65"/>
-    <w:lsdException w:name="Medium List 2 Accent 4" w:uiPriority="66"/>
-    <w:lsdException w:name="Medium Grid 1 Accent 4" w:uiPriority="67"/>
-    <w:lsdException w:name="Medium Grid 2 Accent 4" w:uiPriority="68"/>
-    <w:lsdException w:name="Medium Grid 3 Accent 4" w:uiPriority="69"/>
-    <w:lsdException w:name="Dark List Accent 4" w:uiPriority="70"/>
-    <w:lsdException w:name="Colorful Shading Accent 4" w:uiPriority="71"/>
-    <w:lsdException w:name="Colorful List Accent 4" w:uiPriority="72"/>
-    <w:lsdException w:name="Colorful Grid Accent 4" w:uiPriority="73"/>
-    <w:lsdException w:name="Light Shading Accent 5" w:uiPriority="60"/>
-    <w:lsdException w:name="Light List Accent 5" w:uiPriority="61"/>
-    <w:lsdException w:name="Light Grid Accent 5" w:uiPriority="62"/>
-    <w:lsdException w:name="Medium Shading 1 Accent 5" w:uiPriority="63"/>
-    <w:lsdException w:name="Medium Shading 2 Accent 5" w:uiPriority="64"/>
-    <w:lsdException w:name="Medium List 1 Accent 5" w:uiPriority="65"/>
-    <w:lsdException w:name="Medium List 2 Accent 5" w:uiPriority="66"/>
-    <w:lsdException w:name="Medium Grid 1 Accent 5" w:uiPriority="67"/>
-    <w:lsdException w:name="Medium Grid 2 Accent 5" w:uiPriority="68"/>
-    <w:lsdException w:name="Medium Grid 3 Accent 5" w:uiPriority="69"/>
-    <w:lsdException w:name="Dark List Accent 5" w:uiPriority="70"/>
-    <w:lsdException w:name="Colorful Shading Accent 5" w:uiPriority="71"/>
-    <w:lsdException w:name="Colorful List Accent 5" w:uiPriority="72"/>
-    <w:lsdException w:name="Colorful Grid Accent 5" w:uiPriority="73"/>
-    <w:lsdException w:name="Light Shading Accent 6" w:uiPriority="60"/>
-    <w:lsdException w:name="Light List Accent 6" w:uiPriority="61"/>
-    <w:lsdException w:name="Light Grid Accent 6" w:uiPriority="62"/>
-    <w:lsdException w:name="Medium Shading 1 Accent 6" w:uiPriority="63"/>
-    <w:lsdException w:name="Medium Shading 2 Accent 6" w:uiPriority="64"/>
-    <w:lsdException w:name="Medium List 1 Accent 6" w:uiPriority="65"/>
-    <w:lsdException w:name="Medium List 2 Accent 6" w:uiPriority="66"/>
-    <w:lsdException w:name="Medium Grid 1 Accent 6" w:uiPriority="67"/>
-    <w:lsdException w:name="Medium Grid 2 Accent 6" w:uiPriority="68"/>
-    <w:lsdException w:name="Medium Grid 3 Accent 6" w:uiPriority="69"/>
-    <w:lsdException w:name="Dark List Accent 6" w:uiPriority="70"/>
-    <w:lsdException w:name="Colorful Shading Accent 6" w:uiPriority="71"/>
-    <w:lsdException w:name="Colorful List Accent 6" w:uiPriority="72"/>
-    <w:lsdException w:name="Colorful Grid Accent 6" w:uiPriority="73"/>
-    <w:lsdException w:name="Subtle Emphasis" w:uiPriority="19" w:qFormat="1"/>
-    <w:lsdException w:name="Intense Emphasis" w:uiPriority="21" w:qFormat="1"/>
-    <w:lsdException w:name="Subtle Reference" w:uiPriority="31" w:qFormat="1"/>
-    <w:lsdException w:name="Intense Reference" w:uiPriority="32" w:qFormat="1"/>
-    <w:lsdException w:name="Book Title" w:uiPriority="33" w:qFormat="1"/>
-    <w:lsdException w:name="Bibliography" w:semiHidden="1" w:uiPriority="37" w:unhideWhenUsed="1"/>
-    <w:lsdException w:name="TOC Heading" w:semiHidden="1" w:uiPriority="39" w:unhideWhenUsed="1" w:qFormat="1"/>
-    <w:lsdException w:name="Plain Table 1" w:uiPriority="41"/>
-    <w:lsdException w:name="Plain Table 2" w:uiPriority="42"/>
-    <w:lsdException w:name="Plain Table 3" w:uiPriority="43"/>
-    <w:lsdException w:name="Plain Table 4" w:uiPriority="44"/>
-    <w:lsdException w:name="Plain Table 5" w:uiPriority="45"/>
-    <w:lsdException w:name="Grid Table Light" w:uiPriority="40"/>
-    <w:lsdException w:name="Grid Table 1 Light" w:uiPriority="46"/>
-    <w:lsdException w:name="Grid Table 2" w:uiPriority="47"/>
-    <w:lsdException w:name="Grid Table 3" w:uiPriority="48"/>
-    <w:lsdException w:name="Grid Table 4" w:uiPriority="49"/>
-    <w:lsdException w:name="Grid Table 5 Dark" w:uiPriority="50"/>
-    <w:lsdException w:name="Grid Table 6 Colorful" w:uiPriority="51"/>
-    <w:lsdException w:name="Grid Table 7 Colorful" w:uiPriority="52"/>
-    <w:lsdException w:name="Grid Table 1 Light Accent 1" w:uiPriority="46"/>
-    <w:lsdException w:name="Grid Table 2 Accent 1" w:uiPriority="47"/>
-    <w:lsdException w:name="Grid Table 3 Accent 1" w:uiPriority="48"/>
-    <w:lsdException w:name="Grid Table 4 Accent 1" w:uiPriority="49"/>
-    <w:lsdException w:name="Grid Table 5 Dark Accent 1" w:uiPriority="50"/>
-    <w:lsdException w:name="Grid Table 6 Colorful Accent 1" w:uiPriority="51"/>
-    <w:lsdException w:name="Grid Table 7 Colorful Accent 1" w:uiPriority="52"/>
-    <w:lsdException w:name="Grid Table 1 Light Accent 2" w:uiPriority="46"/>
-    <w:lsdException w:name="Grid Table 2 Accent 2" w:uiPriority="47"/>
-    <w:lsdException w:name="Grid Table 3 Accent 2" w:uiPriority="48"/>
-    <w:lsdException w:name="Grid Table 4 Accent 2" w:uiPriority="49"/>
-    <w:lsdException w:name="Grid Table 5 Dark Accent 2" w:uiPriority="50"/>
-    <w:lsdException w:name="Grid Table 6 Colorful Accent 2" w:uiPriority="51"/>
-    <w:lsdException w:name="Grid Table 7 Colorful Accent 2" w:uiPriority="52"/>
-    <w:lsdException w:name="Grid Table 1 Light Accent 3" w:uiPriority="46"/>
-    <w:lsdException w:name="Grid Table 2 Accent 3" w:uiPriority="47"/>
-    <w:lsdException w:name="Grid Table 3 Accent 3" w:uiPriority="48"/>
-    <w:lsdException w:name="Grid Table 4 Accent 3" w:uiPriority="49"/>
-    <w:lsdException w:name="Grid Table 5 Dark Accent 3" w:uiPriority="50"/>
-    <w:lsdException w:name="Grid Table 6 Colorful Accent 3" w:uiPriority="51"/>
-    <w:lsdException w:name="Grid Table 7 Colorful Accent 3" w:uiPriority="52"/>
-    <w:lsdException w:name="Grid Table 1 Light Accent 4" w:uiPriority="46"/>
-    <w:lsdException w:name="Grid Table 2 Accent 4" w:uiPriority="47"/>
-    <w:lsdException w:name="Grid Table 3 Accent 4" w:uiPriority="48"/>
-    <w:lsdException w:name="Grid Table 4 Accent 4" w:uiPriority="49"/>
-    <w:lsdException w:name="Grid Table 5 Dark Accent 4" w:uiPriority="50"/>
-    <w:lsdException w:name="Grid Table 6 Colorful Accent 4" w:uiPriority="51"/>
-    <w:lsdException w:name="Grid Table 7 Colorful Accent 4" w:uiPriority="52"/>
-    <w:lsdException w:name="Grid Table 1 Light Accent 5" w:uiPriority="46"/>
-    <w:lsdException w:name="Grid Table 2 Accent 5" w:uiPriority="47"/>
-    <w:lsdException w:name="Grid Table 3 Accent 5" w:uiPriority="48"/>
-    <w:lsdException w:name="Grid Table 4 Accent 5" w:uiPriority="49"/>
-    <w:lsdException w:name="Grid Table 5 Dark Accent 5" w:uiPriority="50"/>
-    <w:lsdException w:name="Grid Table 6 Colorful Accent 5" w:uiPriority="51"/>
-    <w:lsdException w:name="Grid Table 7 Colorful Accent 5" w:uiPriority="52"/>
-    <w:lsdException w:name="Grid Table 1 Light Accent 6" w:uiPriority="46"/>
-    <w:lsdException w:name="Grid Table 2 Accent 6" w:uiPriority="47"/>
-    <w:lsdException w:name="Grid Table 3 Accent 6" w:uiPriority="48"/>
-    <w:lsdException w:name="Grid Table 4 Accent 6" w:uiPriority="49"/>
-    <w:lsdException w:name="Grid Table 5 Dark Accent 6" w:uiPriority="50"/>
-    <w:lsdException w:name="Grid Table 6 Colorful Accent 6" w:uiPriority="51"/>
-    <w:lsdException w:name="Grid Table 7 Colorful Accent 6" w:uiPriority="52"/>
-    <w:lsdException w:name="List Table 1 Light" w:uiPriority="46"/>
-    <w:lsdException w:name="List Table 2" w:uiPriority="47"/>
-    <w:lsdException w:name="List Table 3" w:uiPriority="48"/>
-    <w:lsdException w:name="List Table 4" w:uiPriority="49"/>
-    <w:lsdException w:name="List Table 5 Dark" w:uiPriority="50"/>
-    <w:lsdException w:name="List Table 6 Colorful" w:uiPriority="51"/>
-    <w:lsdException w:name="List Table 7 Colorful" w:uiPriority="52"/>
-    <w:lsdException w:name="List Table 1 Light Accent 1" w:uiPriority="46"/>
-    <w:lsdException w:name="List Table 2 Accent 1" w:uiPriority="47"/>
-    <w:lsdException w:name="List Table 3 Accent 1" w:uiPriority="48"/>
-    <w:lsdException w:name="List Table 4 Accent 1" w:uiPriority="49"/>
-    <w:lsdException w:name="List Table 5 Dark Accent 1" w:uiPriority="50"/>
-    <w:lsdException w:name="List Table 6 Colorful Accent 1" w:uiPriority="51"/>
-    <w:lsdException w:name="List Table 7 Colorful Accent 1" w:uiPriority="52"/>
-    <w:lsdException w:name="List Table 1 Light Accent 2" w:uiPriority="46"/>
-    <w:lsdException w:name="List Table 2 Accent 2" w:uiPriority="47"/>
-    <w:lsdException w:name="List Table 3 Accent 2" w:uiPriority="48"/>
-    <w:lsdException w:name="List Table 4 Accent 2" w:uiPriority="49"/>
-    <w:lsdException w:name="List Table 5 Dark Accent 2" w:uiPriority="50"/>
-    <w:lsdException w:name="List Table 6 Colorful Accent 2" w:uiPriority="51"/>
-    <w:lsdException w:name="List Table 7 Colorful Accent 2" w:uiPriority="52"/>
-    <w:lsdException w:name="List Table 1 Light Accent 3" w:uiPriority="46"/>
-    <w:lsdException w:name="List Table 2 Accent 3" w:uiPriority="47"/>
-    <w:lsdException w:name="List Table 3 Accent 3" w:uiPriority="48"/>
-    <w:lsdException w:name="List Table 4 Accent 3" w:uiPriority="49"/>
-    <w:lsdException w:name="List Table 5 Dark Accent 3" w:uiPriority="50"/>
-    <w:lsdException w:name="List Table 6 Colorful Accent 3" w:uiPriority="51"/>
-    <w:lsdException w:name="List Table 7 Colorful Accent 3" w:uiPriority="52"/>
-    <w:lsdException w:name="List Table 1 Light Accent 4" w:uiPriority="46"/>
-    <w:lsdException w:name="List Table 2 Accent 4" w:uiPriority="47"/>
-    <w:lsdException w:name="List Table 3 Accent 4" w:uiPriority="48"/>
-    <w:lsdException w:name="List Table 4 Accent 4" w:uiPriority="49"/>
-    <w:lsdException w:name="List Table 5 Dark Accent 4" w:uiPriority="50"/>
-    <w:lsdException w:name="List Table 6 Colorful Accent 4" w:uiPriority="51"/>
-    <w:lsdException w:name="List Table 7 Colorful Accent 4" w:uiPriority="52"/>
-    <w:lsdException w:name="List Table 1 Light Accent 5" w:uiPriority="46"/>
-    <w:lsdException w:name="List Table 2 Accent 5" w:uiPriority="47"/>
-    <w:lsdException w:name="List Table 3 Accent 5" w:uiPriority="48"/>
-    <w:lsdException w:name="List Table 4 Accent 5" w:uiPriority="49"/>
-    <w:lsdException w:name="List Table 5 Dark Accent 5" w:uiPriority="50"/>
-    <w:lsdException w:name="List Table 6 Colorful Accent 5" w:uiPriority="51"/>
-    <w:lsdException w:name="List Table 7 Colorful Accent 5" w:uiPriority="52"/>
-    <w:lsdException w:name="List Table 1 Light Accent 6" w:uiPriority="46"/>
-    <w:lsdException w:name="List Table 2 Accent 6" w:uiPriority="47"/>
-    <w:lsdException w:name="List Table 3 Accent 6" w:uiPriority="48"/>
-    <w:lsdException w:name="List Table 4 Accent 6" w:uiPriority="49"/>
-    <w:lsdException w:name="List Table 5 Dark Accent 6" w:uiPriority="50"/>
-    <w:lsdException w:name="List Table 6 Colorful Accent 6" w:uiPriority="51"/>
-    <w:lsdException w:name="List Table 7 Colorful Accent 6" w:uiPriority="52"/>
-  </w:latentStyles>
-  <w:style w:type="paragraph" w:default="1" w:styleId="Normal">
-    <w:name w:val="Normal"/>
-    <w:qFormat/>
-  </w:style>
-  <w:style w:type="character" w:default="1" w:styleId="Tipodeletrapredefinidodopargrafo">
-    <w:name w:val="Default Paragraph Font"/>
-    <w:uiPriority w:val="1"/>
-    <w:semiHidden/>
-    <w:unhideWhenUsed/>
-  </w:style>
-  <w:style w:type="table" w:default="1" w:styleId="Tabelanormal">
-    <w:name w:val="Normal Table"/>
-    <w:uiPriority w:val="99"/>
-    <w:semiHidden/>
-    <w:unhideWhenUsed/>
-    <w:tblPr>
-      <w:tblInd w:w="0" w:type="dxa"/>
-      <w:tblCellMar>
-        <w:top w:w="0" w:type="dxa"/>
-        <w:left w:w="108" w:type="dxa"/>
-        <w:bottom w:w="0" w:type="dxa"/>
-        <w:right w:w="108" w:type="dxa"/>
-      </w:tblCellMar>
-    </w:tblPr>
-  </w:style>
-  <w:style w:type="numbering" w:default="1" w:styleId="Semlista">
-    <w:name w:val="No List"/>
-    <w:uiPriority w:val="99"/>
-    <w:semiHidden/>
-    <w:unhideWhenUsed/>
-  </w:style>
-  <w:style w:type="character" w:styleId="TextodoMarcadordePosio">
-    <w:name w:val="Placeholder Text"/>
-    <w:basedOn w:val="Tipodeletrapredefinidodopargrafo"/>
-    <w:uiPriority w:val="99"/>
-    <w:semiHidden/>
-    <w:rsid w:val="00BB5147"/>
-    <w:rPr>
-      <w:color w:val="808080"/>
-    </w:rPr>
-  </w:style>
-</w:styles>
-</file>
-
-<file path=word/glossary/webSettings.xml><?xml version="1.0" encoding="utf-8"?>
-<w:webSettings xmlns:mc="http://schemas.openxmlformats.org/markup-compatibility/2006" xmlns:r="http://schemas.openxmlformats.org/officeDocument/2006/relationships" xmlns:w="http://schemas.openxmlformats.org/wordprocessingml/2006/main" xmlns:w14="http://schemas.microsoft.com/office/word/2010/wordml" xmlns:w15="http://schemas.microsoft.com/office/word/2012/wordml" mc:Ignorable="w14 w15">
-  <w:optimizeForBrowser/>
-  <w:allowPNG/>
-</w:webSettings>
-</file>
-
 <file path=word/theme/theme1.xml><?xml version="1.0" encoding="utf-8"?>
 <a:theme xmlns:a="http://schemas.openxmlformats.org/drawingml/2006/main" name="Tema do Office">
   <a:themeElements>
@@ -8241,7 +6957,7 @@
 </file>
 
 <file path=customXml/itemProps1.xml><?xml version="1.0" encoding="utf-8"?>
-<ds:datastoreItem xmlns:ds="http://schemas.openxmlformats.org/officeDocument/2006/customXml" ds:itemID="{1473D6B1-BFD1-4DF0-BFAF-B8954CE992DE}">
+<ds:datastoreItem xmlns:ds="http://schemas.openxmlformats.org/officeDocument/2006/customXml" ds:itemID="{AA9DA5EE-0B92-46E4-874D-5307149D8AA3}">
   <ds:schemaRefs>
     <ds:schemaRef ds:uri="http://schemas.openxmlformats.org/officeDocument/2006/bibliography"/>
   </ds:schemaRefs>

</xml_diff>